<commit_message>
Updated ToC for PTP vGuide
</commit_message>
<xml_diff>
--- a/FeatureGuide/Validation Guide - RS5 - Precision Time Protocol.docx
+++ b/FeatureGuide/Validation Guide - RS5 - Precision Time Protocol.docx
@@ -184,7 +184,7 @@
                         <a14:shadowObscured xmlns:a14="http://schemas.microsoft.com/office/drawing/2010/main"/>
                       </a:ext>
                       <a:ext uri="{FAA26D3D-D897-4be2-8F04-BA451C77F1D7}">
-                        <ma14:placeholderFlag xmlns:arto="http://schemas.microsoft.com/office/word/2006/arto" xmlns="" xmlns:mo="http://schemas.microsoft.com/office/mac/office/2008/main" xmlns:mv="urn:schemas-microsoft-com:mac:vml" xmlns:o="urn:schemas-microsoft-com:office:office" xmlns:v="urn:schemas-microsoft-com:vml" xmlns:w10="urn:schemas-microsoft-com:office:word" xmlns:w="http://schemas.openxmlformats.org/wordprocessingml/2006/main" xmlns:ma14="http://schemas.microsoft.com/office/mac/drawingml/2011/main" xmlns:a14="http://schemas.microsoft.com/office/drawing/2010/main"/>
+                        <ma14:placeholderFlag xmlns:a14="http://schemas.microsoft.com/office/drawing/2010/main" xmlns:ma14="http://schemas.microsoft.com/office/mac/drawingml/2011/main" xmlns:w="http://schemas.openxmlformats.org/wordprocessingml/2006/main" xmlns:w10="urn:schemas-microsoft-com:office:word" xmlns:v="urn:schemas-microsoft-com:vml" xmlns:o="urn:schemas-microsoft-com:office:office" xmlns:mv="urn:schemas-microsoft-com:mac:vml" xmlns:mo="http://schemas.microsoft.com/office/mac/office/2008/main" xmlns="" xmlns:arto="http://schemas.microsoft.com/office/word/2006/arto"/>
                       </a:ext>
                     </a:extLst>
                   </pic:spPr>
@@ -274,6 +274,8 @@
             <w:t>Table of Contents</w:t>
           </w:r>
         </w:p>
+        <w:bookmarkStart w:id="0" w:name="_GoBack"/>
+        <w:bookmarkEnd w:id="0"/>
         <w:p>
           <w:pPr>
             <w:pStyle w:val="TOC1"/>
@@ -294,7 +296,7 @@
           <w:r>
             <w:fldChar w:fldCharType="separate"/>
           </w:r>
-          <w:hyperlink w:anchor="_Toc517247835" w:history="1">
+          <w:hyperlink w:anchor="_Toc518284852" w:history="1">
             <w:r>
               <w:rPr>
                 <w:rStyle w:val="Hyperlink"/>
@@ -321,7 +323,7 @@
                 <w:noProof/>
                 <w:webHidden/>
               </w:rPr>
-              <w:instrText xml:space="preserve"> PAGEREF _Toc517247835 \h </w:instrText>
+              <w:instrText xml:space="preserve"> PAGEREF _Toc518284852 \h </w:instrText>
             </w:r>
             <w:r>
               <w:rPr>
@@ -363,7 +365,7 @@
               <w:noProof/>
             </w:rPr>
           </w:pPr>
-          <w:hyperlink w:anchor="_Toc517247836" w:history="1">
+          <w:hyperlink w:anchor="_Toc518284853" w:history="1">
             <w:r>
               <w:rPr>
                 <w:rStyle w:val="Hyperlink"/>
@@ -390,7 +392,7 @@
                 <w:noProof/>
                 <w:webHidden/>
               </w:rPr>
-              <w:instrText xml:space="preserve"> PAGEREF _Toc517247836 \h </w:instrText>
+              <w:instrText xml:space="preserve"> PAGEREF _Toc518284853 \h </w:instrText>
             </w:r>
             <w:r>
               <w:rPr>
@@ -432,7 +434,7 @@
               <w:noProof/>
             </w:rPr>
           </w:pPr>
-          <w:hyperlink w:anchor="_Toc517247837" w:history="1">
+          <w:hyperlink w:anchor="_Toc518284854" w:history="1">
             <w:r>
               <w:rPr>
                 <w:rStyle w:val="Hyperlink"/>
@@ -459,7 +461,7 @@
                 <w:noProof/>
                 <w:webHidden/>
               </w:rPr>
-              <w:instrText xml:space="preserve"> PAGEREF _Toc517247837 \h </w:instrText>
+              <w:instrText xml:space="preserve"> PAGEREF _Toc518284854 \h </w:instrText>
             </w:r>
             <w:r>
               <w:rPr>
@@ -479,7 +481,7 @@
                 <w:noProof/>
                 <w:webHidden/>
               </w:rPr>
-              <w:t>3</w:t>
+              <w:t>4</w:t>
             </w:r>
             <w:r>
               <w:rPr>
@@ -501,7 +503,7 @@
               <w:noProof/>
             </w:rPr>
           </w:pPr>
-          <w:hyperlink w:anchor="_Toc517247838" w:history="1">
+          <w:hyperlink w:anchor="_Toc518284855" w:history="1">
             <w:r>
               <w:rPr>
                 <w:rStyle w:val="Hyperlink"/>
@@ -528,7 +530,7 @@
                 <w:noProof/>
                 <w:webHidden/>
               </w:rPr>
-              <w:instrText xml:space="preserve"> PAGEREF _Toc517247838 \h </w:instrText>
+              <w:instrText xml:space="preserve"> PAGEREF _Toc518284855 \h </w:instrText>
             </w:r>
             <w:r>
               <w:rPr>
@@ -548,7 +550,7 @@
                 <w:noProof/>
                 <w:webHidden/>
               </w:rPr>
-              <w:t>3</w:t>
+              <w:t>4</w:t>
             </w:r>
             <w:r>
               <w:rPr>
@@ -570,7 +572,7 @@
               <w:noProof/>
             </w:rPr>
           </w:pPr>
-          <w:hyperlink w:anchor="_Toc517247839" w:history="1">
+          <w:hyperlink w:anchor="_Toc518284856" w:history="1">
             <w:r>
               <w:rPr>
                 <w:rStyle w:val="Hyperlink"/>
@@ -597,7 +599,7 @@
                 <w:noProof/>
                 <w:webHidden/>
               </w:rPr>
-              <w:instrText xml:space="preserve"> PAGEREF _Toc517247839 \h </w:instrText>
+              <w:instrText xml:space="preserve"> PAGEREF _Toc518284856 \h </w:instrText>
             </w:r>
             <w:r>
               <w:rPr>
@@ -617,7 +619,7 @@
                 <w:noProof/>
                 <w:webHidden/>
               </w:rPr>
-              <w:t>3</w:t>
+              <w:t>4</w:t>
             </w:r>
             <w:r>
               <w:rPr>
@@ -639,13 +641,13 @@
               <w:noProof/>
             </w:rPr>
           </w:pPr>
-          <w:hyperlink w:anchor="_Toc517247840" w:history="1">
+          <w:hyperlink w:anchor="_Toc518284857" w:history="1">
             <w:r>
               <w:rPr>
                 <w:rStyle w:val="Hyperlink"/>
                 <w:noProof/>
               </w:rPr>
-              <w:t>Activity 1: Module and DSC Resource Installation</w:t>
+              <w:t>Activity 1: Configure the System for High Accuracy</w:t>
             </w:r>
             <w:r>
               <w:rPr>
@@ -666,7 +668,7 @@
                 <w:noProof/>
                 <w:webHidden/>
               </w:rPr>
-              <w:instrText xml:space="preserve"> PAGEREF _Toc517247840 \h </w:instrText>
+              <w:instrText xml:space="preserve"> PAGEREF _Toc518284857 \h </w:instrText>
             </w:r>
             <w:r>
               <w:rPr>
@@ -686,7 +688,7 @@
                 <w:noProof/>
                 <w:webHidden/>
               </w:rPr>
-              <w:t>3</w:t>
+              <w:t>4</w:t>
             </w:r>
             <w:r>
               <w:rPr>
@@ -708,13 +710,13 @@
               <w:noProof/>
             </w:rPr>
           </w:pPr>
-          <w:hyperlink w:anchor="_Toc517247841" w:history="1">
+          <w:hyperlink w:anchor="_Toc518284858" w:history="1">
             <w:r>
               <w:rPr>
                 <w:rStyle w:val="Hyperlink"/>
                 <w:noProof/>
               </w:rPr>
-              <w:t>Activity 2: Identify adapters for timestamping</w:t>
+              <w:t>Activity 2: Configure the PTP Client</w:t>
             </w:r>
             <w:r>
               <w:rPr>
@@ -735,7 +737,7 @@
                 <w:noProof/>
                 <w:webHidden/>
               </w:rPr>
-              <w:instrText xml:space="preserve"> PAGEREF _Toc517247841 \h </w:instrText>
+              <w:instrText xml:space="preserve"> PAGEREF _Toc518284858 \h </w:instrText>
             </w:r>
             <w:r>
               <w:rPr>
@@ -777,13 +779,13 @@
               <w:noProof/>
             </w:rPr>
           </w:pPr>
-          <w:hyperlink w:anchor="_Toc517247842" w:history="1">
+          <w:hyperlink w:anchor="_Toc518284859" w:history="1">
             <w:r>
               <w:rPr>
                 <w:rStyle w:val="Hyperlink"/>
                 <w:noProof/>
               </w:rPr>
-              <w:t>Activity 3: Enable Timestamping</w:t>
+              <w:t>Activity 2: Configure the Firewall</w:t>
             </w:r>
             <w:r>
               <w:rPr>
@@ -804,7 +806,7 @@
                 <w:noProof/>
                 <w:webHidden/>
               </w:rPr>
-              <w:instrText xml:space="preserve"> PAGEREF _Toc517247842 \h </w:instrText>
+              <w:instrText xml:space="preserve"> PAGEREF _Toc518284859 \h </w:instrText>
             </w:r>
             <w:r>
               <w:rPr>
@@ -846,13 +848,13 @@
               <w:noProof/>
             </w:rPr>
           </w:pPr>
-          <w:hyperlink w:anchor="_Toc517247843" w:history="1">
+          <w:hyperlink w:anchor="_Toc518284860" w:history="1">
             <w:r>
               <w:rPr>
                 <w:rStyle w:val="Hyperlink"/>
                 <w:noProof/>
               </w:rPr>
-              <w:t>Activity 4: Disable Timestamping</w:t>
+              <w:t>Activity 3: Verify PTP Provider Configuration</w:t>
             </w:r>
             <w:r>
               <w:rPr>
@@ -873,145 +875,7 @@
                 <w:noProof/>
                 <w:webHidden/>
               </w:rPr>
-              <w:instrText xml:space="preserve"> PAGEREF _Toc517247843 \h </w:instrText>
-            </w:r>
-            <w:r>
-              <w:rPr>
-                <w:noProof/>
-                <w:webHidden/>
-              </w:rPr>
-            </w:r>
-            <w:r>
-              <w:rPr>
-                <w:noProof/>
-                <w:webHidden/>
-              </w:rPr>
-              <w:fldChar w:fldCharType="separate"/>
-            </w:r>
-            <w:r>
-              <w:rPr>
-                <w:noProof/>
-                <w:webHidden/>
-              </w:rPr>
-              <w:t>4</w:t>
-            </w:r>
-            <w:r>
-              <w:rPr>
-                <w:noProof/>
-                <w:webHidden/>
-              </w:rPr>
-              <w:fldChar w:fldCharType="end"/>
-            </w:r>
-          </w:hyperlink>
-        </w:p>
-        <w:p>
-          <w:pPr>
-            <w:pStyle w:val="TOC2"/>
-            <w:tabs>
-              <w:tab w:val="right" w:leader="dot" w:pos="9350"/>
-            </w:tabs>
-            <w:rPr>
-              <w:rFonts w:eastAsiaTheme="minorEastAsia"/>
-              <w:noProof/>
-            </w:rPr>
-          </w:pPr>
-          <w:hyperlink w:anchor="_Toc517247844" w:history="1">
-            <w:r>
-              <w:rPr>
-                <w:rStyle w:val="Hyperlink"/>
-                <w:noProof/>
-              </w:rPr>
-              <w:t>Activity 5: Verify Timestamping is Enabled</w:t>
-            </w:r>
-            <w:r>
-              <w:rPr>
-                <w:noProof/>
-                <w:webHidden/>
-              </w:rPr>
-              <w:tab/>
-            </w:r>
-            <w:r>
-              <w:rPr>
-                <w:noProof/>
-                <w:webHidden/>
-              </w:rPr>
-              <w:fldChar w:fldCharType="begin"/>
-            </w:r>
-            <w:r>
-              <w:rPr>
-                <w:noProof/>
-                <w:webHidden/>
-              </w:rPr>
-              <w:instrText xml:space="preserve"> PAGEREF _Toc517247844 \h </w:instrText>
-            </w:r>
-            <w:r>
-              <w:rPr>
-                <w:noProof/>
-                <w:webHidden/>
-              </w:rPr>
-            </w:r>
-            <w:r>
-              <w:rPr>
-                <w:noProof/>
-                <w:webHidden/>
-              </w:rPr>
-              <w:fldChar w:fldCharType="separate"/>
-            </w:r>
-            <w:r>
-              <w:rPr>
-                <w:noProof/>
-                <w:webHidden/>
-              </w:rPr>
-              <w:t>4</w:t>
-            </w:r>
-            <w:r>
-              <w:rPr>
-                <w:noProof/>
-                <w:webHidden/>
-              </w:rPr>
-              <w:fldChar w:fldCharType="end"/>
-            </w:r>
-          </w:hyperlink>
-        </w:p>
-        <w:p>
-          <w:pPr>
-            <w:pStyle w:val="TOC2"/>
-            <w:tabs>
-              <w:tab w:val="right" w:leader="dot" w:pos="9350"/>
-            </w:tabs>
-            <w:rPr>
-              <w:rFonts w:eastAsiaTheme="minorEastAsia"/>
-              <w:noProof/>
-            </w:rPr>
-          </w:pPr>
-          <w:hyperlink w:anchor="_Toc517247845" w:history="1">
-            <w:r>
-              <w:rPr>
-                <w:rStyle w:val="Hyperlink"/>
-                <w:noProof/>
-              </w:rPr>
-              <w:t>Activity 6: Use DSC to configure your system</w:t>
-            </w:r>
-            <w:r>
-              <w:rPr>
-                <w:noProof/>
-                <w:webHidden/>
-              </w:rPr>
-              <w:tab/>
-            </w:r>
-            <w:r>
-              <w:rPr>
-                <w:noProof/>
-                <w:webHidden/>
-              </w:rPr>
-              <w:fldChar w:fldCharType="begin"/>
-            </w:r>
-            <w:r>
-              <w:rPr>
-                <w:noProof/>
-                <w:webHidden/>
-              </w:rPr>
-              <w:instrText xml:space="preserve"> PAGEREF _Toc517247845 \h </w:instrText>
+              <w:instrText xml:space="preserve"> PAGEREF _Toc518284860 \h </w:instrText>
             </w:r>
             <w:r>
               <w:rPr>
@@ -1081,12 +945,12 @@
       <w:pPr>
         <w:pStyle w:val="Heading1"/>
       </w:pPr>
-      <w:bookmarkStart w:id="0" w:name="_Toc517247835"/>
+      <w:bookmarkStart w:id="1" w:name="_Toc518284852"/>
       <w:r>
         <w:lastRenderedPageBreak/>
         <w:t>Overview</w:t>
       </w:r>
-      <w:bookmarkEnd w:id="0"/>
+      <w:bookmarkEnd w:id="1"/>
     </w:p>
     <w:p>
       <w:pPr>
@@ -1192,11 +1056,11 @@
       <w:pPr>
         <w:pStyle w:val="Heading1"/>
       </w:pPr>
-      <w:bookmarkStart w:id="1" w:name="_Toc517247836"/>
+      <w:bookmarkStart w:id="2" w:name="_Toc518284853"/>
       <w:r>
         <w:t>Description</w:t>
       </w:r>
-      <w:bookmarkEnd w:id="1"/>
+      <w:bookmarkEnd w:id="2"/>
     </w:p>
     <w:p>
       <w:pPr>
@@ -1581,7 +1445,7 @@
       <w:pPr>
         <w:pStyle w:val="Heading1"/>
       </w:pPr>
-      <w:bookmarkStart w:id="2" w:name="_Toc517247837"/>
+      <w:bookmarkStart w:id="3" w:name="_Toc518284854"/>
       <w:r>
         <w:lastRenderedPageBreak/>
         <w:t>Troubleshooting</w:t>
@@ -1589,7 +1453,7 @@
       <w:r>
         <w:t xml:space="preserve"> and Feedback</w:t>
       </w:r>
-      <w:bookmarkEnd w:id="2"/>
+      <w:bookmarkEnd w:id="3"/>
     </w:p>
     <w:p>
       <w:r>
@@ -1732,11 +1596,11 @@
       <w:pPr>
         <w:pStyle w:val="Heading1"/>
       </w:pPr>
-      <w:bookmarkStart w:id="3" w:name="_Toc517247838"/>
+      <w:bookmarkStart w:id="4" w:name="_Toc518284855"/>
       <w:r>
         <w:t>Test Activities</w:t>
       </w:r>
-      <w:bookmarkEnd w:id="3"/>
+      <w:bookmarkEnd w:id="4"/>
     </w:p>
     <w:p>
       <w:pPr>
@@ -1820,20 +1684,21 @@
       <w:pPr>
         <w:pStyle w:val="Heading1"/>
       </w:pPr>
-      <w:bookmarkStart w:id="4" w:name="_Toc517247839"/>
+      <w:bookmarkStart w:id="5" w:name="_Toc518284856"/>
       <w:r>
         <w:t>Activities</w:t>
       </w:r>
-      <w:bookmarkEnd w:id="4"/>
+      <w:bookmarkEnd w:id="5"/>
     </w:p>
     <w:p>
       <w:pPr>
         <w:pStyle w:val="Heading2"/>
       </w:pPr>
-      <w:bookmarkStart w:id="5" w:name="_Toc517247840"/>
+      <w:bookmarkStart w:id="6" w:name="_Toc518284857"/>
       <w:r>
         <w:t>Activity 1: Configure the System for High Accuracy</w:t>
       </w:r>
+      <w:bookmarkEnd w:id="6"/>
     </w:p>
     <w:p>
       <w:r>
@@ -1852,6 +1717,7 @@
       <w:pPr>
         <w:pStyle w:val="Heading2"/>
       </w:pPr>
+      <w:bookmarkStart w:id="7" w:name="_Toc518284858"/>
       <w:r>
         <w:t xml:space="preserve">Activity </w:t>
       </w:r>
@@ -1861,10 +1727,10 @@
       <w:r>
         <w:t xml:space="preserve">: </w:t>
       </w:r>
-      <w:bookmarkEnd w:id="5"/>
       <w:r>
         <w:t>Configure the PTP Client</w:t>
       </w:r>
+      <w:bookmarkEnd w:id="7"/>
     </w:p>
     <w:p>
       <w:pPr>
@@ -2187,7 +2053,6 @@
                 <w:szCs w:val="18"/>
               </w:rPr>
             </w:pPr>
-            <w:proofErr w:type="spellStart"/>
             <w:r>
               <w:rPr>
                 <w:sz w:val="18"/>
@@ -2195,7 +2060,6 @@
               </w:rPr>
               <w:t>PtpMasters</w:t>
             </w:r>
-            <w:proofErr w:type="spellEnd"/>
           </w:p>
         </w:tc>
         <w:tc>
@@ -2340,7 +2204,6 @@
                 <w:szCs w:val="18"/>
               </w:rPr>
             </w:pPr>
-            <w:proofErr w:type="spellStart"/>
             <w:r>
               <w:rPr>
                 <w:sz w:val="18"/>
@@ -2348,7 +2211,6 @@
               </w:rPr>
               <w:t>InputProvider</w:t>
             </w:r>
-            <w:proofErr w:type="spellEnd"/>
           </w:p>
         </w:tc>
         <w:tc>
@@ -2416,7 +2278,6 @@
                 <w:szCs w:val="18"/>
               </w:rPr>
             </w:pPr>
-            <w:proofErr w:type="spellStart"/>
             <w:r>
               <w:rPr>
                 <w:sz w:val="18"/>
@@ -2424,7 +2285,6 @@
               </w:rPr>
               <w:t>DllName</w:t>
             </w:r>
-            <w:proofErr w:type="spellEnd"/>
           </w:p>
         </w:tc>
         <w:tc>
@@ -2491,7 +2351,6 @@
                 <w:szCs w:val="18"/>
               </w:rPr>
             </w:pPr>
-            <w:proofErr w:type="spellStart"/>
             <w:r>
               <w:rPr>
                 <w:sz w:val="18"/>
@@ -2499,7 +2358,6 @@
               </w:rPr>
               <w:t>DelayPollInterval</w:t>
             </w:r>
-            <w:proofErr w:type="spellEnd"/>
           </w:p>
         </w:tc>
         <w:tc>
@@ -2568,7 +2426,6 @@
                 <w:szCs w:val="18"/>
               </w:rPr>
             </w:pPr>
-            <w:proofErr w:type="spellStart"/>
             <w:r>
               <w:rPr>
                 <w:sz w:val="18"/>
@@ -2576,7 +2433,6 @@
               </w:rPr>
               <w:t>AnnounceInterval</w:t>
             </w:r>
-            <w:proofErr w:type="spellEnd"/>
           </w:p>
         </w:tc>
         <w:tc>
@@ -2961,9 +2817,11 @@
       <w:pPr>
         <w:pStyle w:val="Heading2"/>
       </w:pPr>
+      <w:bookmarkStart w:id="8" w:name="_Toc518284859"/>
       <w:r>
         <w:t>Activity 2: Configure the Firewall</w:t>
       </w:r>
+      <w:bookmarkEnd w:id="8"/>
     </w:p>
     <w:p>
       <w:pPr>
@@ -3089,7 +2947,6 @@
                 <w:szCs w:val="20"/>
               </w:rPr>
             </w:pPr>
-            <w:proofErr w:type="spellStart"/>
             <w:r>
               <w:rPr>
                 <w:b/>
@@ -3098,7 +2955,6 @@
               </w:rPr>
               <w:t>LocalPort</w:t>
             </w:r>
-            <w:proofErr w:type="spellEnd"/>
           </w:p>
         </w:tc>
       </w:tr>
@@ -3524,9 +3380,11 @@
       <w:pPr>
         <w:pStyle w:val="Heading2"/>
       </w:pPr>
+      <w:bookmarkStart w:id="9" w:name="_Toc518284860"/>
       <w:r>
         <w:t>Activity 3: Verify PTP Provider Configuration</w:t>
       </w:r>
+      <w:bookmarkEnd w:id="9"/>
     </w:p>
     <w:p>
       <w:pPr>
@@ -3665,25 +3523,7 @@
           <w:sz w:val="20"/>
           <w:szCs w:val="20"/>
         </w:rPr>
-        <w:t>[</w:t>
-      </w:r>
-      <w:proofErr w:type="spellStart"/>
-      <w:r>
-        <w:rPr>
-          <w:b/>
-          <w:sz w:val="20"/>
-          <w:szCs w:val="20"/>
-        </w:rPr>
-        <w:t>TimeProviders</w:t>
-      </w:r>
-      <w:proofErr w:type="spellEnd"/>
-      <w:r>
-        <w:rPr>
-          <w:b/>
-          <w:sz w:val="20"/>
-          <w:szCs w:val="20"/>
-        </w:rPr>
-        <w:t>]</w:t>
+        <w:t>[TimeProviders]</w:t>
       </w:r>
       <w:r>
         <w:rPr>
@@ -3917,19 +3757,20 @@
           <w:sz w:val="18"/>
           <w:szCs w:val="18"/>
         </w:rPr>
-        <w:t xml:space="preserve"> (secondary reference - </w:t>
-      </w:r>
-      <w:proofErr w:type="spellStart"/>
-      <w:r>
+        <w:t xml:space="preserve"> (secondary reference - syncd by (S)NTP)</w:t>
+      </w:r>
+    </w:p>
+    <w:p>
+      <w:pPr>
+        <w:pStyle w:val="ListParagraph"/>
+        <w:ind w:left="1440"/>
         <w:rPr>
           <w:i/>
           <w:iCs/>
           <w:sz w:val="18"/>
           <w:szCs w:val="18"/>
         </w:rPr>
-        <w:t>syncd</w:t>
-      </w:r>
-      <w:proofErr w:type="spellEnd"/>
+      </w:pPr>
       <w:r>
         <w:rPr>
           <w:i/>
@@ -3937,7 +3778,7 @@
           <w:sz w:val="18"/>
           <w:szCs w:val="18"/>
         </w:rPr>
-        <w:t xml:space="preserve"> by (S)NTP)</w:t>
+        <w:t>Precision: -23 (119.209ns per tick)</w:t>
       </w:r>
     </w:p>
     <w:p>
@@ -3958,7 +3799,7 @@
           <w:sz w:val="18"/>
           <w:szCs w:val="18"/>
         </w:rPr>
-        <w:t>Precision: -23 (119.209ns per tick)</w:t>
+        <w:t>Root Delay: 0.0006638s</w:t>
       </w:r>
     </w:p>
     <w:p>
@@ -3979,7 +3820,7 @@
           <w:sz w:val="18"/>
           <w:szCs w:val="18"/>
         </w:rPr>
-        <w:t>Root Delay: 0.0006638s</w:t>
+        <w:t>Root Dispersion: 0.0100020s</w:t>
       </w:r>
     </w:p>
     <w:p>
@@ -4000,39 +3841,7 @@
           <w:sz w:val="18"/>
           <w:szCs w:val="18"/>
         </w:rPr>
-        <w:t>Root Dispersion: 0.0100020s</w:t>
-      </w:r>
-    </w:p>
-    <w:p>
-      <w:pPr>
-        <w:pStyle w:val="ListParagraph"/>
-        <w:ind w:left="1440"/>
-        <w:rPr>
-          <w:i/>
-          <w:iCs/>
-          <w:sz w:val="18"/>
-          <w:szCs w:val="18"/>
-        </w:rPr>
-      </w:pPr>
-      <w:proofErr w:type="spellStart"/>
-      <w:r>
-        <w:rPr>
-          <w:i/>
-          <w:iCs/>
-          <w:sz w:val="18"/>
-          <w:szCs w:val="18"/>
-        </w:rPr>
-        <w:t>ReferenceId</w:t>
-      </w:r>
-      <w:proofErr w:type="spellEnd"/>
-      <w:r>
-        <w:rPr>
-          <w:i/>
-          <w:iCs/>
-          <w:sz w:val="18"/>
-          <w:szCs w:val="18"/>
-        </w:rPr>
-        <w:t xml:space="preserve">: </w:t>
+        <w:t xml:space="preserve">ReferenceId: </w:t>
       </w:r>
       <w:r>
         <w:rPr>
@@ -4224,7 +4033,6 @@
           <w:szCs w:val="18"/>
         </w:rPr>
       </w:pPr>
-      <w:proofErr w:type="spellStart"/>
       <w:r>
         <w:rPr>
           <w:i/>
@@ -4232,17 +4040,7 @@
           <w:sz w:val="18"/>
           <w:szCs w:val="18"/>
         </w:rPr>
-        <w:t>ClockRate</w:t>
-      </w:r>
-      <w:proofErr w:type="spellEnd"/>
-      <w:r>
-        <w:rPr>
-          <w:i/>
-          <w:iCs/>
-          <w:sz w:val="18"/>
-          <w:szCs w:val="18"/>
-        </w:rPr>
-        <w:t>: 0.0156250s</w:t>
+        <w:t>ClockRate: 0.0156250s</w:t>
       </w:r>
     </w:p>
     <w:p>
@@ -4468,18 +4266,7 @@
           <w:sz w:val="20"/>
           <w:szCs w:val="20"/>
         </w:rPr>
-        <w:t>Note: Why 0x4D505450?  This is the ASCII Conversion for</w:t>
-      </w:r>
-      <w:bookmarkStart w:id="6" w:name="_GoBack"/>
-      <w:bookmarkEnd w:id="6"/>
-      <w:r>
-        <w:rPr>
-          <w:rFonts w:eastAsia="Times New Roman"/>
-          <w:color w:val="000000"/>
-          <w:sz w:val="20"/>
-          <w:szCs w:val="20"/>
-        </w:rPr>
-        <w:t xml:space="preserve"> “</w:t>
+        <w:t>Note: Why 0x4D505450?  This is the ASCII Conversion for “</w:t>
       </w:r>
       <w:r>
         <w:rPr>
@@ -8685,21 +8472,6 @@
 </file>
 
 <file path=customXml/item1.xml><?xml version="1.0" encoding="utf-8"?>
-<?mso-contentType ?>
-<FormTemplates xmlns="http://schemas.microsoft.com/sharepoint/v3/contenttype/forms">
-  <Display>DocumentLibraryForm</Display>
-  <Edit>DocumentLibraryForm</Edit>
-  <New>DocumentLibraryForm</New>
-</FormTemplates>
-</file>
-
-<file path=customXml/item2.xml><?xml version="1.0" encoding="utf-8"?>
-<p:properties xmlns:p="http://schemas.microsoft.com/office/2006/metadata/properties" xmlns:xsi="http://www.w3.org/2001/XMLSchema-instance" xmlns:pc="http://schemas.microsoft.com/office/infopath/2007/PartnerControls">
-  <documentManagement/>
-</p:properties>
-</file>
-
-<file path=customXml/item3.xml><?xml version="1.0" encoding="utf-8"?>
 <ct:contentTypeSchema xmlns:ct="http://schemas.microsoft.com/office/2006/metadata/contentType" xmlns:ma="http://schemas.microsoft.com/office/2006/metadata/properties/metaAttributes" ct:_="" ma:_="" ma:contentTypeName="Document" ma:contentTypeID="0x010100F523F0DE61C01647AADD57BC023588A4" ma:contentTypeVersion="6" ma:contentTypeDescription="Create a new document." ma:contentTypeScope="" ma:versionID="1cdb6d69fa1849d0d3fc6fcd5626dcb0">
   <xsd:schema xmlns:xsd="http://www.w3.org/2001/XMLSchema" xmlns:xs="http://www.w3.org/2001/XMLSchema" xmlns:p="http://schemas.microsoft.com/office/2006/metadata/properties" xmlns:ns2="670f2bc3-833b-4a76-b13f-f7d6db0b8f4d" xmlns:ns3="80b0474e-37b4-4751-81bc-12d5121181de" targetNamespace="http://schemas.microsoft.com/office/2006/metadata/properties" ma:root="true" ma:fieldsID="3838351ffbfdd9476129a9c295697aa3" ns2:_="" ns3:_="">
     <xsd:import namespace="670f2bc3-833b-4a76-b13f-f7d6db0b8f4d"/>
@@ -8876,28 +8648,26 @@
 </ct:contentTypeSchema>
 </file>
 
+<file path=customXml/item2.xml><?xml version="1.0" encoding="utf-8"?>
+<p:properties xmlns:p="http://schemas.microsoft.com/office/2006/metadata/properties" xmlns:xsi="http://www.w3.org/2001/XMLSchema-instance" xmlns:pc="http://schemas.microsoft.com/office/infopath/2007/PartnerControls">
+  <documentManagement/>
+</p:properties>
+</file>
+
+<file path=customXml/item3.xml><?xml version="1.0" encoding="utf-8"?>
+<?mso-contentType ?>
+<FormTemplates xmlns="http://schemas.microsoft.com/sharepoint/v3/contenttype/forms">
+  <Display>DocumentLibraryForm</Display>
+  <Edit>DocumentLibraryForm</Edit>
+  <New>DocumentLibraryForm</New>
+</FormTemplates>
+</file>
+
 <file path=customXml/item4.xml><?xml version="1.0" encoding="utf-8"?>
 <b:Sources xmlns:b="http://schemas.openxmlformats.org/officeDocument/2006/bibliography" xmlns="http://schemas.openxmlformats.org/officeDocument/2006/bibliography" SelectedStyle="\APASixthEditionOfficeOnline.xsl" StyleName="APA" Version="6"/>
 </file>
 
 <file path=customXml/itemProps1.xml><?xml version="1.0" encoding="utf-8"?>
-<ds:datastoreItem xmlns:ds="http://schemas.openxmlformats.org/officeDocument/2006/customXml" ds:itemID="{ABD5D9F6-8FC8-493E-96FA-E267A94F488F}">
-  <ds:schemaRefs>
-    <ds:schemaRef ds:uri="http://schemas.microsoft.com/sharepoint/v3/contenttype/forms"/>
-  </ds:schemaRefs>
-</ds:datastoreItem>
-</file>
-
-<file path=customXml/itemProps2.xml><?xml version="1.0" encoding="utf-8"?>
-<ds:datastoreItem xmlns:ds="http://schemas.openxmlformats.org/officeDocument/2006/customXml" ds:itemID="{C8716915-558E-4770-9BF4-10378A3FF3AC}">
-  <ds:schemaRefs>
-    <ds:schemaRef ds:uri="http://schemas.microsoft.com/office/2006/metadata/properties"/>
-    <ds:schemaRef ds:uri="http://schemas.microsoft.com/office/infopath/2007/PartnerControls"/>
-  </ds:schemaRefs>
-</ds:datastoreItem>
-</file>
-
-<file path=customXml/itemProps3.xml><?xml version="1.0" encoding="utf-8"?>
 <ds:datastoreItem xmlns:ds="http://schemas.openxmlformats.org/officeDocument/2006/customXml" ds:itemID="{43952FC4-8898-44A6-B6B7-A8B562C725D2}">
   <ds:schemaRefs>
     <ds:schemaRef ds:uri="http://schemas.microsoft.com/office/2006/metadata/contentType"/>
@@ -8916,8 +8686,33 @@
 </ds:datastoreItem>
 </file>
 
+<file path=customXml/itemProps2.xml><?xml version="1.0" encoding="utf-8"?>
+<ds:datastoreItem xmlns:ds="http://schemas.openxmlformats.org/officeDocument/2006/customXml" ds:itemID="{C8716915-558E-4770-9BF4-10378A3FF3AC}">
+  <ds:schemaRefs>
+    <ds:schemaRef ds:uri="http://purl.org/dc/elements/1.1/"/>
+    <ds:schemaRef ds:uri="http://schemas.microsoft.com/office/2006/metadata/properties"/>
+    <ds:schemaRef ds:uri="http://schemas.microsoft.com/office/2006/documentManagement/types"/>
+    <ds:schemaRef ds:uri="http://purl.org/dc/terms/"/>
+    <ds:schemaRef ds:uri="http://schemas.openxmlformats.org/package/2006/metadata/core-properties"/>
+    <ds:schemaRef ds:uri="http://purl.org/dc/dcmitype/"/>
+    <ds:schemaRef ds:uri="http://schemas.microsoft.com/office/infopath/2007/PartnerControls"/>
+    <ds:schemaRef ds:uri="670f2bc3-833b-4a76-b13f-f7d6db0b8f4d"/>
+    <ds:schemaRef ds:uri="80b0474e-37b4-4751-81bc-12d5121181de"/>
+    <ds:schemaRef ds:uri="http://www.w3.org/XML/1998/namespace"/>
+  </ds:schemaRefs>
+</ds:datastoreItem>
+</file>
+
+<file path=customXml/itemProps3.xml><?xml version="1.0" encoding="utf-8"?>
+<ds:datastoreItem xmlns:ds="http://schemas.openxmlformats.org/officeDocument/2006/customXml" ds:itemID="{ABD5D9F6-8FC8-493E-96FA-E267A94F488F}">
+  <ds:schemaRefs>
+    <ds:schemaRef ds:uri="http://schemas.microsoft.com/sharepoint/v3/contenttype/forms"/>
+  </ds:schemaRefs>
+</ds:datastoreItem>
+</file>
+
 <file path=customXml/itemProps4.xml><?xml version="1.0" encoding="utf-8"?>
-<ds:datastoreItem xmlns:ds="http://schemas.openxmlformats.org/officeDocument/2006/customXml" ds:itemID="{0792C252-60A7-487A-AB7D-C52735EADF4A}">
+<ds:datastoreItem xmlns:ds="http://schemas.openxmlformats.org/officeDocument/2006/customXml" ds:itemID="{A1710D09-1E72-48BD-9808-0C1870FB5B5B}">
   <ds:schemaRefs>
     <ds:schemaRef ds:uri="http://schemas.openxmlformats.org/officeDocument/2006/bibliography"/>
   </ds:schemaRefs>

</xml_diff>

<commit_message>
Adding Multicast Reg Entry
</commit_message>
<xml_diff>
--- a/FeatureGuide/Validation Guide - RS5 - Precision Time Protocol.docx
+++ b/FeatureGuide/Validation Guide - RS5 - Precision Time Protocol.docx
@@ -184,7 +184,7 @@
                         <a14:shadowObscured xmlns:a14="http://schemas.microsoft.com/office/drawing/2010/main"/>
                       </a:ext>
                       <a:ext uri="{FAA26D3D-D897-4be2-8F04-BA451C77F1D7}">
-                        <ma14:placeholderFlag xmlns:a14="http://schemas.microsoft.com/office/drawing/2010/main" xmlns:ma14="http://schemas.microsoft.com/office/mac/drawingml/2011/main" xmlns:w="http://schemas.openxmlformats.org/wordprocessingml/2006/main" xmlns:w10="urn:schemas-microsoft-com:office:word" xmlns:v="urn:schemas-microsoft-com:vml" xmlns:o="urn:schemas-microsoft-com:office:office" xmlns:mv="urn:schemas-microsoft-com:mac:vml" xmlns:mo="http://schemas.microsoft.com/office/mac/office/2008/main" xmlns="" xmlns:arto="http://schemas.microsoft.com/office/word/2006/arto"/>
+                        <ma14:placeholderFlag xmlns:arto="http://schemas.microsoft.com/office/word/2006/arto" xmlns="" xmlns:mo="http://schemas.microsoft.com/office/mac/office/2008/main" xmlns:mv="urn:schemas-microsoft-com:mac:vml" xmlns:o="urn:schemas-microsoft-com:office:office" xmlns:v="urn:schemas-microsoft-com:vml" xmlns:w10="urn:schemas-microsoft-com:office:word" xmlns:w="http://schemas.openxmlformats.org/wordprocessingml/2006/main" xmlns:ma14="http://schemas.microsoft.com/office/mac/drawingml/2011/main" xmlns:a14="http://schemas.microsoft.com/office/drawing/2010/main"/>
                       </a:ext>
                     </a:extLst>
                   </pic:spPr>
@@ -274,8 +274,6 @@
             <w:t>Table of Contents</w:t>
           </w:r>
         </w:p>
-        <w:bookmarkStart w:id="0" w:name="_GoBack"/>
-        <w:bookmarkEnd w:id="0"/>
         <w:p>
           <w:pPr>
             <w:pStyle w:val="TOC1"/>
@@ -945,10 +943,120 @@
       <w:pPr>
         <w:pStyle w:val="Heading1"/>
       </w:pPr>
-      <w:bookmarkStart w:id="1" w:name="_Toc518284852"/>
+      <w:bookmarkStart w:id="0" w:name="_Toc518284852"/>
       <w:r>
         <w:lastRenderedPageBreak/>
         <w:t>Overview</w:t>
+      </w:r>
+      <w:bookmarkEnd w:id="0"/>
+    </w:p>
+    <w:p>
+      <w:pPr>
+        <w:jc w:val="both"/>
+        <w:rPr>
+          <w:sz w:val="20"/>
+          <w:szCs w:val="20"/>
+        </w:rPr>
+      </w:pPr>
+      <w:r>
+        <w:rPr>
+          <w:sz w:val="20"/>
+          <w:szCs w:val="20"/>
+        </w:rPr>
+        <w:t>Many sectors require accurate time.  The financial sector requires accurate time so that transactions are properly timestamp</w:t>
+      </w:r>
+      <w:r>
+        <w:rPr>
+          <w:sz w:val="20"/>
+          <w:szCs w:val="20"/>
+        </w:rPr>
+        <w:t>ed</w:t>
+      </w:r>
+      <w:r>
+        <w:rPr>
+          <w:sz w:val="20"/>
+          <w:szCs w:val="20"/>
+        </w:rPr>
+        <w:t xml:space="preserve"> to 50ms, 1ms or even 100µs accuracy</w:t>
+      </w:r>
+      <w:r>
+        <w:rPr>
+          <w:sz w:val="20"/>
+          <w:szCs w:val="20"/>
+        </w:rPr>
+        <w:t xml:space="preserve">. </w:t>
+      </w:r>
+      <w:r>
+        <w:rPr>
+          <w:sz w:val="20"/>
+          <w:szCs w:val="20"/>
+        </w:rPr>
+        <w:t xml:space="preserve"> Windows Server 201</w:t>
+      </w:r>
+      <w:r>
+        <w:rPr>
+          <w:sz w:val="20"/>
+          <w:szCs w:val="20"/>
+        </w:rPr>
+        <w:t>9</w:t>
+      </w:r>
+      <w:r>
+        <w:rPr>
+          <w:sz w:val="20"/>
+          <w:szCs w:val="20"/>
+        </w:rPr>
+        <w:t xml:space="preserve"> and the corresponding Windows 10 release</w:t>
+      </w:r>
+      <w:r>
+        <w:rPr>
+          <w:sz w:val="20"/>
+          <w:szCs w:val="20"/>
+        </w:rPr>
+        <w:t xml:space="preserve"> </w:t>
+      </w:r>
+      <w:r>
+        <w:rPr>
+          <w:sz w:val="20"/>
+          <w:szCs w:val="20"/>
+        </w:rPr>
+        <w:t xml:space="preserve">continues to improve </w:t>
+      </w:r>
+      <w:r>
+        <w:rPr>
+          <w:sz w:val="20"/>
+          <w:szCs w:val="20"/>
+        </w:rPr>
+        <w:t xml:space="preserve">Windows’ accuracy by leveraging </w:t>
+      </w:r>
+      <w:r>
+        <w:rPr>
+          <w:sz w:val="20"/>
+          <w:szCs w:val="20"/>
+        </w:rPr>
+        <w:t xml:space="preserve">a </w:t>
+      </w:r>
+      <w:r>
+        <w:rPr>
+          <w:sz w:val="20"/>
+          <w:szCs w:val="20"/>
+        </w:rPr>
+        <w:t xml:space="preserve">new </w:t>
+      </w:r>
+      <w:r>
+        <w:rPr>
+          <w:sz w:val="20"/>
+          <w:szCs w:val="20"/>
+        </w:rPr>
+        <w:t>time synchronization client protocol, Precision Time Protocol.</w:t>
+      </w:r>
+    </w:p>
+    <w:p>
+      <w:pPr>
+        <w:pStyle w:val="Heading1"/>
+      </w:pPr>
+      <w:bookmarkStart w:id="1" w:name="_Toc518284853"/>
+      <w:r>
+        <w:t>Description</w:t>
       </w:r>
       <w:bookmarkEnd w:id="1"/>
     </w:p>
@@ -965,117 +1073,23 @@
           <w:sz w:val="20"/>
           <w:szCs w:val="20"/>
         </w:rPr>
-        <w:t>Many sectors require accurate time.  The financial sector requires accurate time so that transactions are properly timestamp</w:t>
-      </w:r>
-      <w:r>
-        <w:rPr>
-          <w:sz w:val="20"/>
-          <w:szCs w:val="20"/>
-        </w:rPr>
-        <w:t>ed</w:t>
-      </w:r>
-      <w:r>
-        <w:rPr>
-          <w:sz w:val="20"/>
-          <w:szCs w:val="20"/>
-        </w:rPr>
-        <w:t xml:space="preserve"> to 50ms, 1ms or even 100µs accuracy</w:t>
-      </w:r>
-      <w:r>
-        <w:rPr>
-          <w:sz w:val="20"/>
-          <w:szCs w:val="20"/>
-        </w:rPr>
-        <w:t xml:space="preserve">. </w:t>
-      </w:r>
-      <w:r>
-        <w:rPr>
-          <w:sz w:val="20"/>
-          <w:szCs w:val="20"/>
-        </w:rPr>
-        <w:t xml:space="preserve"> Windows Server 201</w:t>
-      </w:r>
-      <w:r>
-        <w:rPr>
-          <w:sz w:val="20"/>
-          <w:szCs w:val="20"/>
-        </w:rPr>
-        <w:t>9</w:t>
-      </w:r>
-      <w:r>
-        <w:rPr>
-          <w:sz w:val="20"/>
-          <w:szCs w:val="20"/>
-        </w:rPr>
-        <w:t xml:space="preserve"> and the corresponding Windows 10 release</w:t>
-      </w:r>
-      <w:r>
-        <w:rPr>
-          <w:sz w:val="20"/>
-          <w:szCs w:val="20"/>
-        </w:rPr>
-        <w:t xml:space="preserve"> </w:t>
-      </w:r>
-      <w:r>
-        <w:rPr>
-          <w:sz w:val="20"/>
-          <w:szCs w:val="20"/>
-        </w:rPr>
-        <w:t xml:space="preserve">continues to improve </w:t>
-      </w:r>
-      <w:r>
-        <w:rPr>
-          <w:sz w:val="20"/>
-          <w:szCs w:val="20"/>
-        </w:rPr>
-        <w:t xml:space="preserve">Windows’ accuracy by leveraging </w:t>
-      </w:r>
-      <w:r>
-        <w:rPr>
-          <w:sz w:val="20"/>
-          <w:szCs w:val="20"/>
-        </w:rPr>
-        <w:t xml:space="preserve">a </w:t>
-      </w:r>
-      <w:r>
-        <w:rPr>
-          <w:sz w:val="20"/>
-          <w:szCs w:val="20"/>
-        </w:rPr>
-        <w:t xml:space="preserve">new </w:t>
-      </w:r>
-      <w:r>
-        <w:rPr>
-          <w:sz w:val="20"/>
-          <w:szCs w:val="20"/>
-        </w:rPr>
-        <w:t>time synchronization client protocol, Precision Time Protocol.</w:t>
-      </w:r>
-    </w:p>
-    <w:p>
-      <w:pPr>
-        <w:pStyle w:val="Heading1"/>
-      </w:pPr>
-      <w:bookmarkStart w:id="2" w:name="_Toc518284853"/>
-      <w:r>
-        <w:t>Description</w:t>
-      </w:r>
-      <w:bookmarkEnd w:id="2"/>
-    </w:p>
-    <w:p>
-      <w:pPr>
-        <w:jc w:val="both"/>
-        <w:rPr>
-          <w:sz w:val="20"/>
-          <w:szCs w:val="20"/>
-        </w:rPr>
-      </w:pPr>
-      <w:r>
-        <w:rPr>
-          <w:sz w:val="20"/>
-          <w:szCs w:val="20"/>
-        </w:rPr>
-        <w:t xml:space="preserve">Think back to the last thunderstorm you saw  – Did you see lightning and hear thunder at the same time?  Unless you’re very close to the storm, you’ll likely detect an audible delay after you’ve seen the lightning.  How much of an audible delay are you experiencing?  The delay is not based strictly on the speed of sound and your distance from the storm.  It's also affected by buildings or other influences that introduce additional acoustic delay.  If you want to know just how close to the storm you are, you'd have to consider </w:t>
+        <w:t xml:space="preserve">Think back to the last thunderstorm you </w:t>
+      </w:r>
+      <w:proofErr w:type="gramStart"/>
+      <w:r>
+        <w:rPr>
+          <w:sz w:val="20"/>
+          <w:szCs w:val="20"/>
+        </w:rPr>
+        <w:t>saw  –</w:t>
+      </w:r>
+      <w:proofErr w:type="gramEnd"/>
+      <w:r>
+        <w:rPr>
+          <w:sz w:val="20"/>
+          <w:szCs w:val="20"/>
+        </w:rPr>
+        <w:t xml:space="preserve"> Did you see lightning and hear thunder at the same time?  Unless you’re very close to the storm, you’ll likely detect an audible delay after you’ve seen the lightning.  How much of an audible delay are you experiencing?  The delay is not based strictly on the speed of sound and your distance from the storm.  It's also affected by buildings or other influences that introduce additional acoustic delay.  If you want to know just how close to the storm you are, you'd have to consider </w:t>
       </w:r>
       <w:r>
         <w:rPr>
@@ -1445,7 +1459,7 @@
       <w:pPr>
         <w:pStyle w:val="Heading1"/>
       </w:pPr>
-      <w:bookmarkStart w:id="3" w:name="_Toc518284854"/>
+      <w:bookmarkStart w:id="2" w:name="_Toc518284854"/>
       <w:r>
         <w:lastRenderedPageBreak/>
         <w:t>Troubleshooting</w:t>
@@ -1453,7 +1467,7 @@
       <w:r>
         <w:t xml:space="preserve"> and Feedback</w:t>
       </w:r>
-      <w:bookmarkEnd w:id="3"/>
+      <w:bookmarkEnd w:id="2"/>
     </w:p>
     <w:p>
       <w:r>
@@ -1596,11 +1610,11 @@
       <w:pPr>
         <w:pStyle w:val="Heading1"/>
       </w:pPr>
-      <w:bookmarkStart w:id="4" w:name="_Toc518284855"/>
+      <w:bookmarkStart w:id="3" w:name="_Toc518284855"/>
       <w:r>
         <w:t>Test Activities</w:t>
       </w:r>
-      <w:bookmarkEnd w:id="4"/>
+      <w:bookmarkEnd w:id="3"/>
     </w:p>
     <w:p>
       <w:pPr>
@@ -1684,21 +1698,21 @@
       <w:pPr>
         <w:pStyle w:val="Heading1"/>
       </w:pPr>
-      <w:bookmarkStart w:id="5" w:name="_Toc518284856"/>
+      <w:bookmarkStart w:id="4" w:name="_Toc518284856"/>
       <w:r>
         <w:t>Activities</w:t>
       </w:r>
-      <w:bookmarkEnd w:id="5"/>
+      <w:bookmarkEnd w:id="4"/>
     </w:p>
     <w:p>
       <w:pPr>
         <w:pStyle w:val="Heading2"/>
       </w:pPr>
-      <w:bookmarkStart w:id="6" w:name="_Toc518284857"/>
+      <w:bookmarkStart w:id="5" w:name="_Toc518284857"/>
       <w:r>
         <w:t>Activity 1: Configure the System for High Accuracy</w:t>
       </w:r>
-      <w:bookmarkEnd w:id="6"/>
+      <w:bookmarkEnd w:id="5"/>
     </w:p>
     <w:p>
       <w:r>
@@ -1717,7 +1731,7 @@
       <w:pPr>
         <w:pStyle w:val="Heading2"/>
       </w:pPr>
-      <w:bookmarkStart w:id="7" w:name="_Toc518284858"/>
+      <w:bookmarkStart w:id="6" w:name="_Toc518284858"/>
       <w:r>
         <w:t xml:space="preserve">Activity </w:t>
       </w:r>
@@ -1730,7 +1744,7 @@
       <w:r>
         <w:t>Configure the PTP Client</w:t>
       </w:r>
-      <w:bookmarkEnd w:id="7"/>
+      <w:bookmarkEnd w:id="6"/>
     </w:p>
     <w:p>
       <w:pPr>
@@ -1855,6 +1869,62 @@
           <w:szCs w:val="20"/>
         </w:rPr>
         <w:t xml:space="preserve"> as a space-separated list of your PTP grandmasters</w:t>
+      </w:r>
+    </w:p>
+    <w:p>
+      <w:pPr>
+        <w:ind w:left="720"/>
+        <w:rPr>
+          <w:sz w:val="20"/>
+          <w:szCs w:val="20"/>
+        </w:rPr>
+      </w:pPr>
+      <w:r>
+        <w:rPr>
+          <w:b/>
+          <w:sz w:val="20"/>
+          <w:szCs w:val="20"/>
+        </w:rPr>
+        <w:t>Note</w:t>
+      </w:r>
+      <w:r>
+        <w:rPr>
+          <w:sz w:val="20"/>
+          <w:szCs w:val="20"/>
+        </w:rPr>
+        <w:t>:</w:t>
+      </w:r>
+      <w:r>
+        <w:rPr>
+          <w:sz w:val="20"/>
+          <w:szCs w:val="20"/>
+        </w:rPr>
+        <w:t xml:space="preserve"> To use Multicast (off by default) change the </w:t>
+      </w:r>
+      <w:proofErr w:type="spellStart"/>
+      <w:r>
+        <w:rPr>
+          <w:sz w:val="20"/>
+          <w:szCs w:val="20"/>
+          <w:highlight w:val="cyan"/>
+        </w:rPr>
+        <w:t>EnableMulticastRx</w:t>
+      </w:r>
+      <w:proofErr w:type="spellEnd"/>
+      <w:r>
+        <w:rPr>
+          <w:sz w:val="20"/>
+          <w:szCs w:val="20"/>
+        </w:rPr>
+        <w:t xml:space="preserve"> to </w:t>
+      </w:r>
+      <w:r>
+        <w:rPr>
+          <w:sz w:val="20"/>
+          <w:szCs w:val="20"/>
+          <w:highlight w:val="cyan"/>
+        </w:rPr>
+        <w:t>1</w:t>
       </w:r>
     </w:p>
     <w:tbl>
@@ -2053,6 +2123,7 @@
                 <w:szCs w:val="18"/>
               </w:rPr>
             </w:pPr>
+            <w:proofErr w:type="spellStart"/>
             <w:r>
               <w:rPr>
                 <w:sz w:val="18"/>
@@ -2060,6 +2131,7 @@
               </w:rPr>
               <w:t>PtpMasters</w:t>
             </w:r>
+            <w:proofErr w:type="spellEnd"/>
           </w:p>
         </w:tc>
         <w:tc>
@@ -2204,6 +2276,7 @@
                 <w:szCs w:val="18"/>
               </w:rPr>
             </w:pPr>
+            <w:proofErr w:type="spellStart"/>
             <w:r>
               <w:rPr>
                 <w:sz w:val="18"/>
@@ -2211,6 +2284,7 @@
               </w:rPr>
               <w:t>InputProvider</w:t>
             </w:r>
+            <w:proofErr w:type="spellEnd"/>
           </w:p>
         </w:tc>
         <w:tc>
@@ -2278,6 +2352,7 @@
                 <w:szCs w:val="18"/>
               </w:rPr>
             </w:pPr>
+            <w:proofErr w:type="spellStart"/>
             <w:r>
               <w:rPr>
                 <w:sz w:val="18"/>
@@ -2285,6 +2360,7 @@
               </w:rPr>
               <w:t>DllName</w:t>
             </w:r>
+            <w:proofErr w:type="spellEnd"/>
           </w:p>
         </w:tc>
         <w:tc>
@@ -2351,6 +2427,7 @@
                 <w:szCs w:val="18"/>
               </w:rPr>
             </w:pPr>
+            <w:proofErr w:type="spellStart"/>
             <w:r>
               <w:rPr>
                 <w:sz w:val="18"/>
@@ -2358,6 +2435,7 @@
               </w:rPr>
               <w:t>DelayPollInterval</w:t>
             </w:r>
+            <w:proofErr w:type="spellEnd"/>
           </w:p>
         </w:tc>
         <w:tc>
@@ -2380,6 +2458,80 @@
                 <w:szCs w:val="18"/>
               </w:rPr>
               <w:t>0x3e80</w:t>
+            </w:r>
+          </w:p>
+        </w:tc>
+      </w:tr>
+      <w:tr>
+        <w:tc>
+          <w:tcPr>
+            <w:tcW w:w="1695" w:type="dxa"/>
+            <w:tcBorders>
+              <w:left w:val="single" w:sz="12" w:space="0" w:color="auto"/>
+              <w:right w:val="single" w:sz="12" w:space="0" w:color="auto"/>
+            </w:tcBorders>
+          </w:tcPr>
+          <w:p>
+            <w:pPr>
+              <w:rPr>
+                <w:sz w:val="18"/>
+                <w:szCs w:val="18"/>
+              </w:rPr>
+            </w:pPr>
+            <w:r>
+              <w:rPr>
+                <w:sz w:val="18"/>
+                <w:szCs w:val="18"/>
+              </w:rPr>
+              <w:t>REG_DWORD</w:t>
+            </w:r>
+          </w:p>
+        </w:tc>
+        <w:tc>
+          <w:tcPr>
+            <w:tcW w:w="3600" w:type="dxa"/>
+            <w:tcBorders>
+              <w:left w:val="single" w:sz="12" w:space="0" w:color="auto"/>
+            </w:tcBorders>
+          </w:tcPr>
+          <w:p>
+            <w:pPr>
+              <w:rPr>
+                <w:sz w:val="18"/>
+                <w:szCs w:val="18"/>
+              </w:rPr>
+            </w:pPr>
+            <w:proofErr w:type="spellStart"/>
+            <w:r>
+              <w:rPr>
+                <w:sz w:val="18"/>
+                <w:szCs w:val="18"/>
+              </w:rPr>
+              <w:t>AnnounceInterval</w:t>
+            </w:r>
+            <w:proofErr w:type="spellEnd"/>
+          </w:p>
+        </w:tc>
+        <w:tc>
+          <w:tcPr>
+            <w:tcW w:w="4035" w:type="dxa"/>
+            <w:tcBorders>
+              <w:right w:val="single" w:sz="12" w:space="0" w:color="auto"/>
+            </w:tcBorders>
+          </w:tcPr>
+          <w:p>
+            <w:pPr>
+              <w:rPr>
+                <w:sz w:val="18"/>
+                <w:szCs w:val="18"/>
+              </w:rPr>
+            </w:pPr>
+            <w:r>
+              <w:rPr>
+                <w:sz w:val="18"/>
+                <w:szCs w:val="18"/>
+              </w:rPr>
+              <w:t>0x0fa0</w:t>
             </w:r>
           </w:p>
         </w:tc>
@@ -2421,18 +2573,22 @@
           <w:p>
             <w:pPr>
               <w:rPr>
-                <w:b/>
                 <w:sz w:val="18"/>
                 <w:szCs w:val="18"/>
               </w:rPr>
             </w:pPr>
+            <w:proofErr w:type="spellStart"/>
             <w:r>
               <w:rPr>
                 <w:sz w:val="18"/>
                 <w:szCs w:val="18"/>
-              </w:rPr>
-              <w:t>AnnounceInterval</w:t>
-            </w:r>
+                <w:highlight w:val="cyan"/>
+              </w:rPr>
+              <w:t>EnableMulticastRx</w:t>
+            </w:r>
+            <w:bookmarkStart w:id="7" w:name="_GoBack"/>
+            <w:bookmarkEnd w:id="7"/>
+            <w:proofErr w:type="spellEnd"/>
           </w:p>
         </w:tc>
         <w:tc>
@@ -2446,7 +2602,6 @@
           <w:p>
             <w:pPr>
               <w:rPr>
-                <w:b/>
                 <w:sz w:val="18"/>
                 <w:szCs w:val="18"/>
               </w:rPr>
@@ -2455,8 +2610,9 @@
               <w:rPr>
                 <w:sz w:val="18"/>
                 <w:szCs w:val="18"/>
-              </w:rPr>
-              <w:t>0x0fa0</w:t>
+                <w:highlight w:val="cyan"/>
+              </w:rPr>
+              <w:t>0</w:t>
             </w:r>
           </w:p>
         </w:tc>
@@ -2947,6 +3103,7 @@
                 <w:szCs w:val="20"/>
               </w:rPr>
             </w:pPr>
+            <w:proofErr w:type="spellStart"/>
             <w:r>
               <w:rPr>
                 <w:b/>
@@ -2955,6 +3112,7 @@
               </w:rPr>
               <w:t>LocalPort</w:t>
             </w:r>
+            <w:proofErr w:type="spellEnd"/>
           </w:p>
         </w:tc>
       </w:tr>
@@ -3074,6 +3232,7 @@
                 <w:sz w:val="18"/>
                 <w:szCs w:val="18"/>
               </w:rPr>
+              <w:lastRenderedPageBreak/>
               <w:t>PTP Event Out</w:t>
             </w:r>
           </w:p>
@@ -3251,7 +3410,6 @@
                 <w:sz w:val="18"/>
                 <w:szCs w:val="18"/>
               </w:rPr>
-              <w:lastRenderedPageBreak/>
               <w:t>PTP General Out</w:t>
             </w:r>
           </w:p>
@@ -3523,7 +3681,25 @@
           <w:sz w:val="20"/>
           <w:szCs w:val="20"/>
         </w:rPr>
-        <w:t>[TimeProviders]</w:t>
+        <w:t>[</w:t>
+      </w:r>
+      <w:proofErr w:type="spellStart"/>
+      <w:r>
+        <w:rPr>
+          <w:b/>
+          <w:sz w:val="20"/>
+          <w:szCs w:val="20"/>
+        </w:rPr>
+        <w:t>TimeProviders</w:t>
+      </w:r>
+      <w:proofErr w:type="spellEnd"/>
+      <w:r>
+        <w:rPr>
+          <w:b/>
+          <w:sz w:val="20"/>
+          <w:szCs w:val="20"/>
+        </w:rPr>
+        <w:t>]</w:t>
       </w:r>
       <w:r>
         <w:rPr>
@@ -3757,20 +3933,19 @@
           <w:sz w:val="18"/>
           <w:szCs w:val="18"/>
         </w:rPr>
-        <w:t xml:space="preserve"> (secondary reference - syncd by (S)NTP)</w:t>
-      </w:r>
-    </w:p>
-    <w:p>
-      <w:pPr>
-        <w:pStyle w:val="ListParagraph"/>
-        <w:ind w:left="1440"/>
+        <w:t xml:space="preserve"> (secondary reference - </w:t>
+      </w:r>
+      <w:proofErr w:type="spellStart"/>
+      <w:r>
         <w:rPr>
           <w:i/>
           <w:iCs/>
           <w:sz w:val="18"/>
           <w:szCs w:val="18"/>
         </w:rPr>
-      </w:pPr>
+        <w:t>syncd</w:t>
+      </w:r>
+      <w:proofErr w:type="spellEnd"/>
       <w:r>
         <w:rPr>
           <w:i/>
@@ -3778,7 +3953,7 @@
           <w:sz w:val="18"/>
           <w:szCs w:val="18"/>
         </w:rPr>
-        <w:t>Precision: -23 (119.209ns per tick)</w:t>
+        <w:t xml:space="preserve"> by (S)NTP)</w:t>
       </w:r>
     </w:p>
     <w:p>
@@ -3799,7 +3974,7 @@
           <w:sz w:val="18"/>
           <w:szCs w:val="18"/>
         </w:rPr>
-        <w:t>Root Delay: 0.0006638s</w:t>
+        <w:t>Precision: -23 (119.209ns per tick)</w:t>
       </w:r>
     </w:p>
     <w:p>
@@ -3820,7 +3995,7 @@
           <w:sz w:val="18"/>
           <w:szCs w:val="18"/>
         </w:rPr>
-        <w:t>Root Dispersion: 0.0100020s</w:t>
+        <w:t>Root Delay: 0.0006638s</w:t>
       </w:r>
     </w:p>
     <w:p>
@@ -3841,7 +4016,39 @@
           <w:sz w:val="18"/>
           <w:szCs w:val="18"/>
         </w:rPr>
-        <w:t xml:space="preserve">ReferenceId: </w:t>
+        <w:t>Root Dispersion: 0.0100020s</w:t>
+      </w:r>
+    </w:p>
+    <w:p>
+      <w:pPr>
+        <w:pStyle w:val="ListParagraph"/>
+        <w:ind w:left="1440"/>
+        <w:rPr>
+          <w:i/>
+          <w:iCs/>
+          <w:sz w:val="18"/>
+          <w:szCs w:val="18"/>
+        </w:rPr>
+      </w:pPr>
+      <w:proofErr w:type="spellStart"/>
+      <w:r>
+        <w:rPr>
+          <w:i/>
+          <w:iCs/>
+          <w:sz w:val="18"/>
+          <w:szCs w:val="18"/>
+        </w:rPr>
+        <w:t>ReferenceId</w:t>
+      </w:r>
+      <w:proofErr w:type="spellEnd"/>
+      <w:r>
+        <w:rPr>
+          <w:i/>
+          <w:iCs/>
+          <w:sz w:val="18"/>
+          <w:szCs w:val="18"/>
+        </w:rPr>
+        <w:t xml:space="preserve">: </w:t>
       </w:r>
       <w:r>
         <w:rPr>
@@ -4033,6 +4240,7 @@
           <w:szCs w:val="18"/>
         </w:rPr>
       </w:pPr>
+      <w:proofErr w:type="spellStart"/>
       <w:r>
         <w:rPr>
           <w:i/>
@@ -4040,7 +4248,17 @@
           <w:sz w:val="18"/>
           <w:szCs w:val="18"/>
         </w:rPr>
-        <w:t>ClockRate: 0.0156250s</w:t>
+        <w:t>ClockRate</w:t>
+      </w:r>
+      <w:proofErr w:type="spellEnd"/>
+      <w:r>
+        <w:rPr>
+          <w:i/>
+          <w:iCs/>
+          <w:sz w:val="18"/>
+          <w:szCs w:val="18"/>
+        </w:rPr>
+        <w:t>: 0.0156250s</w:t>
       </w:r>
     </w:p>
     <w:p>
@@ -8649,18 +8867,18 @@
 </file>
 
 <file path=customXml/item2.xml><?xml version="1.0" encoding="utf-8"?>
-<p:properties xmlns:p="http://schemas.microsoft.com/office/2006/metadata/properties" xmlns:xsi="http://www.w3.org/2001/XMLSchema-instance" xmlns:pc="http://schemas.microsoft.com/office/infopath/2007/PartnerControls">
-  <documentManagement/>
-</p:properties>
-</file>
-
-<file path=customXml/item3.xml><?xml version="1.0" encoding="utf-8"?>
 <?mso-contentType ?>
 <FormTemplates xmlns="http://schemas.microsoft.com/sharepoint/v3/contenttype/forms">
   <Display>DocumentLibraryForm</Display>
   <Edit>DocumentLibraryForm</Edit>
   <New>DocumentLibraryForm</New>
 </FormTemplates>
+</file>
+
+<file path=customXml/item3.xml><?xml version="1.0" encoding="utf-8"?>
+<p:properties xmlns:p="http://schemas.microsoft.com/office/2006/metadata/properties" xmlns:xsi="http://www.w3.org/2001/XMLSchema-instance" xmlns:pc="http://schemas.microsoft.com/office/infopath/2007/PartnerControls">
+  <documentManagement/>
+</p:properties>
 </file>
 
 <file path=customXml/item4.xml><?xml version="1.0" encoding="utf-8"?>
@@ -8687,23 +8905,6 @@
 </file>
 
 <file path=customXml/itemProps2.xml><?xml version="1.0" encoding="utf-8"?>
-<ds:datastoreItem xmlns:ds="http://schemas.openxmlformats.org/officeDocument/2006/customXml" ds:itemID="{C8716915-558E-4770-9BF4-10378A3FF3AC}">
-  <ds:schemaRefs>
-    <ds:schemaRef ds:uri="http://purl.org/dc/elements/1.1/"/>
-    <ds:schemaRef ds:uri="http://schemas.microsoft.com/office/2006/metadata/properties"/>
-    <ds:schemaRef ds:uri="http://schemas.microsoft.com/office/2006/documentManagement/types"/>
-    <ds:schemaRef ds:uri="http://purl.org/dc/terms/"/>
-    <ds:schemaRef ds:uri="http://schemas.openxmlformats.org/package/2006/metadata/core-properties"/>
-    <ds:schemaRef ds:uri="http://purl.org/dc/dcmitype/"/>
-    <ds:schemaRef ds:uri="http://schemas.microsoft.com/office/infopath/2007/PartnerControls"/>
-    <ds:schemaRef ds:uri="670f2bc3-833b-4a76-b13f-f7d6db0b8f4d"/>
-    <ds:schemaRef ds:uri="80b0474e-37b4-4751-81bc-12d5121181de"/>
-    <ds:schemaRef ds:uri="http://www.w3.org/XML/1998/namespace"/>
-  </ds:schemaRefs>
-</ds:datastoreItem>
-</file>
-
-<file path=customXml/itemProps3.xml><?xml version="1.0" encoding="utf-8"?>
 <ds:datastoreItem xmlns:ds="http://schemas.openxmlformats.org/officeDocument/2006/customXml" ds:itemID="{ABD5D9F6-8FC8-493E-96FA-E267A94F488F}">
   <ds:schemaRefs>
     <ds:schemaRef ds:uri="http://schemas.microsoft.com/sharepoint/v3/contenttype/forms"/>
@@ -8711,8 +8912,17 @@
 </ds:datastoreItem>
 </file>
 
+<file path=customXml/itemProps3.xml><?xml version="1.0" encoding="utf-8"?>
+<ds:datastoreItem xmlns:ds="http://schemas.openxmlformats.org/officeDocument/2006/customXml" ds:itemID="{C8716915-558E-4770-9BF4-10378A3FF3AC}">
+  <ds:schemaRefs>
+    <ds:schemaRef ds:uri="http://schemas.microsoft.com/office/2006/metadata/properties"/>
+    <ds:schemaRef ds:uri="http://schemas.microsoft.com/office/infopath/2007/PartnerControls"/>
+  </ds:schemaRefs>
+</ds:datastoreItem>
+</file>
+
 <file path=customXml/itemProps4.xml><?xml version="1.0" encoding="utf-8"?>
-<ds:datastoreItem xmlns:ds="http://schemas.openxmlformats.org/officeDocument/2006/customXml" ds:itemID="{A1710D09-1E72-48BD-9808-0C1870FB5B5B}">
+<ds:datastoreItem xmlns:ds="http://schemas.openxmlformats.org/officeDocument/2006/customXml" ds:itemID="{B2DFBA4A-D386-4433-B297-893A1DDFC2FE}">
   <ds:schemaRefs>
     <ds:schemaRef ds:uri="http://schemas.openxmlformats.org/officeDocument/2006/bibliography"/>
   </ds:schemaRefs>

</xml_diff>

<commit_message>
Updating PTP Feature guide with some troubleshooting information
</commit_message>
<xml_diff>
--- a/FeatureGuide/Validation Guide - RS5 - Precision Time Protocol.docx
+++ b/FeatureGuide/Validation Guide - RS5 - Precision Time Protocol.docx
@@ -184,7 +184,7 @@
                         <a14:shadowObscured xmlns:a14="http://schemas.microsoft.com/office/drawing/2010/main"/>
                       </a:ext>
                       <a:ext uri="{FAA26D3D-D897-4be2-8F04-BA451C77F1D7}">
-                        <ma14:placeholderFlag xmlns:arto="http://schemas.microsoft.com/office/word/2006/arto" xmlns="" xmlns:mo="http://schemas.microsoft.com/office/mac/office/2008/main" xmlns:mv="urn:schemas-microsoft-com:mac:vml" xmlns:o="urn:schemas-microsoft-com:office:office" xmlns:v="urn:schemas-microsoft-com:vml" xmlns:w10="urn:schemas-microsoft-com:office:word" xmlns:w="http://schemas.openxmlformats.org/wordprocessingml/2006/main" xmlns:ma14="http://schemas.microsoft.com/office/mac/drawingml/2011/main" xmlns:a14="http://schemas.microsoft.com/office/drawing/2010/main"/>
+                        <ma14:placeholderFlag xmlns:a14="http://schemas.microsoft.com/office/drawing/2010/main" xmlns:ma14="http://schemas.microsoft.com/office/mac/drawingml/2011/main" xmlns:w="http://schemas.openxmlformats.org/wordprocessingml/2006/main" xmlns:w10="urn:schemas-microsoft-com:office:word" xmlns:v="urn:schemas-microsoft-com:vml" xmlns:o="urn:schemas-microsoft-com:office:office" xmlns:mv="urn:schemas-microsoft-com:mac:vml" xmlns:mo="http://schemas.microsoft.com/office/mac/office/2008/main" xmlns="" xmlns:arto="http://schemas.microsoft.com/office/word/2006/arto"/>
                       </a:ext>
                     </a:extLst>
                   </pic:spPr>
@@ -204,11 +204,40 @@
         <w:rPr>
           <w:b/>
         </w:rPr>
-        <w:t>Last Update: 6/30/18</w:t>
-      </w:r>
-      <w:r>
-        <w:t xml:space="preserve"> </w:t>
-      </w:r>
+        <w:t>Last Update:</w:t>
+      </w:r>
+      <w:r>
+        <w:rPr>
+          <w:b/>
+        </w:rPr>
+        <w:t xml:space="preserve"> 3</w:t>
+      </w:r>
+      <w:r>
+        <w:rPr>
+          <w:b/>
+        </w:rPr>
+        <w:t>/</w:t>
+      </w:r>
+      <w:r>
+        <w:rPr>
+          <w:b/>
+        </w:rPr>
+        <w:t>2</w:t>
+      </w:r>
+      <w:r>
+        <w:rPr>
+          <w:b/>
+        </w:rPr>
+        <w:t>0/1</w:t>
+      </w:r>
+      <w:r>
+        <w:rPr>
+          <w:b/>
+        </w:rPr>
+        <w:t>9</w:t>
+      </w:r>
+      <w:bookmarkStart w:id="0" w:name="_GoBack"/>
+      <w:bookmarkEnd w:id="0"/>
     </w:p>
     <w:p>
       <w:r>
@@ -294,7 +323,7 @@
           <w:r>
             <w:fldChar w:fldCharType="separate"/>
           </w:r>
-          <w:hyperlink w:anchor="_Toc518284852" w:history="1">
+          <w:hyperlink w:anchor="_Toc3974528" w:history="1">
             <w:r>
               <w:rPr>
                 <w:rStyle w:val="Hyperlink"/>
@@ -321,7 +350,7 @@
                 <w:noProof/>
                 <w:webHidden/>
               </w:rPr>
-              <w:instrText xml:space="preserve"> PAGEREF _Toc518284852 \h </w:instrText>
+              <w:instrText xml:space="preserve"> PAGEREF _Toc3974528 \h </w:instrText>
             </w:r>
             <w:r>
               <w:rPr>
@@ -363,7 +392,7 @@
               <w:noProof/>
             </w:rPr>
           </w:pPr>
-          <w:hyperlink w:anchor="_Toc518284853" w:history="1">
+          <w:hyperlink w:anchor="_Toc3974529" w:history="1">
             <w:r>
               <w:rPr>
                 <w:rStyle w:val="Hyperlink"/>
@@ -390,7 +419,7 @@
                 <w:noProof/>
                 <w:webHidden/>
               </w:rPr>
-              <w:instrText xml:space="preserve"> PAGEREF _Toc518284853 \h </w:instrText>
+              <w:instrText xml:space="preserve"> PAGEREF _Toc3974529 \h </w:instrText>
             </w:r>
             <w:r>
               <w:rPr>
@@ -432,7 +461,7 @@
               <w:noProof/>
             </w:rPr>
           </w:pPr>
-          <w:hyperlink w:anchor="_Toc518284854" w:history="1">
+          <w:hyperlink w:anchor="_Toc3974530" w:history="1">
             <w:r>
               <w:rPr>
                 <w:rStyle w:val="Hyperlink"/>
@@ -459,7 +488,7 @@
                 <w:noProof/>
                 <w:webHidden/>
               </w:rPr>
-              <w:instrText xml:space="preserve"> PAGEREF _Toc518284854 \h </w:instrText>
+              <w:instrText xml:space="preserve"> PAGEREF _Toc3974530 \h </w:instrText>
             </w:r>
             <w:r>
               <w:rPr>
@@ -501,7 +530,7 @@
               <w:noProof/>
             </w:rPr>
           </w:pPr>
-          <w:hyperlink w:anchor="_Toc518284855" w:history="1">
+          <w:hyperlink w:anchor="_Toc3974531" w:history="1">
             <w:r>
               <w:rPr>
                 <w:rStyle w:val="Hyperlink"/>
@@ -528,7 +557,7 @@
                 <w:noProof/>
                 <w:webHidden/>
               </w:rPr>
-              <w:instrText xml:space="preserve"> PAGEREF _Toc518284855 \h </w:instrText>
+              <w:instrText xml:space="preserve"> PAGEREF _Toc3974531 \h </w:instrText>
             </w:r>
             <w:r>
               <w:rPr>
@@ -570,7 +599,7 @@
               <w:noProof/>
             </w:rPr>
           </w:pPr>
-          <w:hyperlink w:anchor="_Toc518284856" w:history="1">
+          <w:hyperlink w:anchor="_Toc3974532" w:history="1">
             <w:r>
               <w:rPr>
                 <w:rStyle w:val="Hyperlink"/>
@@ -597,7 +626,7 @@
                 <w:noProof/>
                 <w:webHidden/>
               </w:rPr>
-              <w:instrText xml:space="preserve"> PAGEREF _Toc518284856 \h </w:instrText>
+              <w:instrText xml:space="preserve"> PAGEREF _Toc3974532 \h </w:instrText>
             </w:r>
             <w:r>
               <w:rPr>
@@ -639,7 +668,7 @@
               <w:noProof/>
             </w:rPr>
           </w:pPr>
-          <w:hyperlink w:anchor="_Toc518284857" w:history="1">
+          <w:hyperlink w:anchor="_Toc3974533" w:history="1">
             <w:r>
               <w:rPr>
                 <w:rStyle w:val="Hyperlink"/>
@@ -666,7 +695,7 @@
                 <w:noProof/>
                 <w:webHidden/>
               </w:rPr>
-              <w:instrText xml:space="preserve"> PAGEREF _Toc518284857 \h </w:instrText>
+              <w:instrText xml:space="preserve"> PAGEREF _Toc3974533 \h </w:instrText>
             </w:r>
             <w:r>
               <w:rPr>
@@ -708,7 +737,7 @@
               <w:noProof/>
             </w:rPr>
           </w:pPr>
-          <w:hyperlink w:anchor="_Toc518284858" w:history="1">
+          <w:hyperlink w:anchor="_Toc3974534" w:history="1">
             <w:r>
               <w:rPr>
                 <w:rStyle w:val="Hyperlink"/>
@@ -735,7 +764,7 @@
                 <w:noProof/>
                 <w:webHidden/>
               </w:rPr>
-              <w:instrText xml:space="preserve"> PAGEREF _Toc518284858 \h </w:instrText>
+              <w:instrText xml:space="preserve"> PAGEREF _Toc3974534 \h </w:instrText>
             </w:r>
             <w:r>
               <w:rPr>
@@ -777,7 +806,7 @@
               <w:noProof/>
             </w:rPr>
           </w:pPr>
-          <w:hyperlink w:anchor="_Toc518284859" w:history="1">
+          <w:hyperlink w:anchor="_Toc3974535" w:history="1">
             <w:r>
               <w:rPr>
                 <w:rStyle w:val="Hyperlink"/>
@@ -804,7 +833,7 @@
                 <w:noProof/>
                 <w:webHidden/>
               </w:rPr>
-              <w:instrText xml:space="preserve"> PAGEREF _Toc518284859 \h </w:instrText>
+              <w:instrText xml:space="preserve"> PAGEREF _Toc3974535 \h </w:instrText>
             </w:r>
             <w:r>
               <w:rPr>
@@ -846,7 +875,7 @@
               <w:noProof/>
             </w:rPr>
           </w:pPr>
-          <w:hyperlink w:anchor="_Toc518284860" w:history="1">
+          <w:hyperlink w:anchor="_Toc3974536" w:history="1">
             <w:r>
               <w:rPr>
                 <w:rStyle w:val="Hyperlink"/>
@@ -873,7 +902,7 @@
                 <w:noProof/>
                 <w:webHidden/>
               </w:rPr>
-              <w:instrText xml:space="preserve"> PAGEREF _Toc518284860 \h </w:instrText>
+              <w:instrText xml:space="preserve"> PAGEREF _Toc3974536 \h </w:instrText>
             </w:r>
             <w:r>
               <w:rPr>
@@ -894,6 +923,283 @@
                 <w:webHidden/>
               </w:rPr>
               <w:t>5</w:t>
+            </w:r>
+            <w:r>
+              <w:rPr>
+                <w:noProof/>
+                <w:webHidden/>
+              </w:rPr>
+              <w:fldChar w:fldCharType="end"/>
+            </w:r>
+          </w:hyperlink>
+        </w:p>
+        <w:p>
+          <w:pPr>
+            <w:pStyle w:val="TOC1"/>
+            <w:tabs>
+              <w:tab w:val="right" w:leader="dot" w:pos="9350"/>
+            </w:tabs>
+            <w:rPr>
+              <w:rFonts w:eastAsiaTheme="minorEastAsia"/>
+              <w:noProof/>
+            </w:rPr>
+          </w:pPr>
+          <w:hyperlink w:anchor="_Toc3974537" w:history="1">
+            <w:r>
+              <w:rPr>
+                <w:rStyle w:val="Hyperlink"/>
+                <w:noProof/>
+              </w:rPr>
+              <w:t>Troubleshooting</w:t>
+            </w:r>
+            <w:r>
+              <w:rPr>
+                <w:noProof/>
+                <w:webHidden/>
+              </w:rPr>
+              <w:tab/>
+            </w:r>
+            <w:r>
+              <w:rPr>
+                <w:noProof/>
+                <w:webHidden/>
+              </w:rPr>
+              <w:fldChar w:fldCharType="begin"/>
+            </w:r>
+            <w:r>
+              <w:rPr>
+                <w:noProof/>
+                <w:webHidden/>
+              </w:rPr>
+              <w:instrText xml:space="preserve"> PAGEREF _Toc3974537 \h </w:instrText>
+            </w:r>
+            <w:r>
+              <w:rPr>
+                <w:noProof/>
+                <w:webHidden/>
+              </w:rPr>
+            </w:r>
+            <w:r>
+              <w:rPr>
+                <w:noProof/>
+                <w:webHidden/>
+              </w:rPr>
+              <w:fldChar w:fldCharType="separate"/>
+            </w:r>
+            <w:r>
+              <w:rPr>
+                <w:noProof/>
+                <w:webHidden/>
+              </w:rPr>
+              <w:t>6</w:t>
+            </w:r>
+            <w:r>
+              <w:rPr>
+                <w:noProof/>
+                <w:webHidden/>
+              </w:rPr>
+              <w:fldChar w:fldCharType="end"/>
+            </w:r>
+          </w:hyperlink>
+        </w:p>
+        <w:p>
+          <w:pPr>
+            <w:pStyle w:val="TOC2"/>
+            <w:tabs>
+              <w:tab w:val="right" w:leader="dot" w:pos="9350"/>
+            </w:tabs>
+            <w:rPr>
+              <w:rFonts w:eastAsiaTheme="minorEastAsia"/>
+              <w:noProof/>
+            </w:rPr>
+          </w:pPr>
+          <w:hyperlink w:anchor="_Toc3974538" w:history="1">
+            <w:r>
+              <w:rPr>
+                <w:rStyle w:val="Hyperlink"/>
+                <w:rFonts w:eastAsia="Times New Roman"/>
+                <w:noProof/>
+              </w:rPr>
+              <w:t>PTPd Grandmaster</w:t>
+            </w:r>
+            <w:r>
+              <w:rPr>
+                <w:noProof/>
+                <w:webHidden/>
+              </w:rPr>
+              <w:tab/>
+            </w:r>
+            <w:r>
+              <w:rPr>
+                <w:noProof/>
+                <w:webHidden/>
+              </w:rPr>
+              <w:fldChar w:fldCharType="begin"/>
+            </w:r>
+            <w:r>
+              <w:rPr>
+                <w:noProof/>
+                <w:webHidden/>
+              </w:rPr>
+              <w:instrText xml:space="preserve"> PAGEREF _Toc3974538 \h </w:instrText>
+            </w:r>
+            <w:r>
+              <w:rPr>
+                <w:noProof/>
+                <w:webHidden/>
+              </w:rPr>
+            </w:r>
+            <w:r>
+              <w:rPr>
+                <w:noProof/>
+                <w:webHidden/>
+              </w:rPr>
+              <w:fldChar w:fldCharType="separate"/>
+            </w:r>
+            <w:r>
+              <w:rPr>
+                <w:noProof/>
+                <w:webHidden/>
+              </w:rPr>
+              <w:t>7</w:t>
+            </w:r>
+            <w:r>
+              <w:rPr>
+                <w:noProof/>
+                <w:webHidden/>
+              </w:rPr>
+              <w:fldChar w:fldCharType="end"/>
+            </w:r>
+          </w:hyperlink>
+        </w:p>
+        <w:p>
+          <w:pPr>
+            <w:pStyle w:val="TOC2"/>
+            <w:tabs>
+              <w:tab w:val="right" w:leader="dot" w:pos="9350"/>
+            </w:tabs>
+            <w:rPr>
+              <w:rFonts w:eastAsiaTheme="minorEastAsia"/>
+              <w:noProof/>
+            </w:rPr>
+          </w:pPr>
+          <w:hyperlink w:anchor="_Toc3974539" w:history="1">
+            <w:r>
+              <w:rPr>
+                <w:rStyle w:val="Hyperlink"/>
+                <w:noProof/>
+              </w:rPr>
+              <w:t>LinuxPTP (ptp4l) Grandmaster</w:t>
+            </w:r>
+            <w:r>
+              <w:rPr>
+                <w:noProof/>
+                <w:webHidden/>
+              </w:rPr>
+              <w:tab/>
+            </w:r>
+            <w:r>
+              <w:rPr>
+                <w:noProof/>
+                <w:webHidden/>
+              </w:rPr>
+              <w:fldChar w:fldCharType="begin"/>
+            </w:r>
+            <w:r>
+              <w:rPr>
+                <w:noProof/>
+                <w:webHidden/>
+              </w:rPr>
+              <w:instrText xml:space="preserve"> PAGEREF _Toc3974539 \h </w:instrText>
+            </w:r>
+            <w:r>
+              <w:rPr>
+                <w:noProof/>
+                <w:webHidden/>
+              </w:rPr>
+            </w:r>
+            <w:r>
+              <w:rPr>
+                <w:noProof/>
+                <w:webHidden/>
+              </w:rPr>
+              <w:fldChar w:fldCharType="separate"/>
+            </w:r>
+            <w:r>
+              <w:rPr>
+                <w:noProof/>
+                <w:webHidden/>
+              </w:rPr>
+              <w:t>7</w:t>
+            </w:r>
+            <w:r>
+              <w:rPr>
+                <w:noProof/>
+                <w:webHidden/>
+              </w:rPr>
+              <w:fldChar w:fldCharType="end"/>
+            </w:r>
+          </w:hyperlink>
+        </w:p>
+        <w:p>
+          <w:pPr>
+            <w:pStyle w:val="TOC2"/>
+            <w:tabs>
+              <w:tab w:val="right" w:leader="dot" w:pos="9350"/>
+            </w:tabs>
+            <w:rPr>
+              <w:rFonts w:eastAsiaTheme="minorEastAsia"/>
+              <w:noProof/>
+            </w:rPr>
+          </w:pPr>
+          <w:hyperlink w:anchor="_Toc3974540" w:history="1">
+            <w:r>
+              <w:rPr>
+                <w:rStyle w:val="Hyperlink"/>
+                <w:noProof/>
+              </w:rPr>
+              <w:t>Example Configurations with PTPd</w:t>
+            </w:r>
+            <w:r>
+              <w:rPr>
+                <w:noProof/>
+                <w:webHidden/>
+              </w:rPr>
+              <w:tab/>
+            </w:r>
+            <w:r>
+              <w:rPr>
+                <w:noProof/>
+                <w:webHidden/>
+              </w:rPr>
+              <w:fldChar w:fldCharType="begin"/>
+            </w:r>
+            <w:r>
+              <w:rPr>
+                <w:noProof/>
+                <w:webHidden/>
+              </w:rPr>
+              <w:instrText xml:space="preserve"> PAGEREF _Toc3974540 \h </w:instrText>
+            </w:r>
+            <w:r>
+              <w:rPr>
+                <w:noProof/>
+                <w:webHidden/>
+              </w:rPr>
+            </w:r>
+            <w:r>
+              <w:rPr>
+                <w:noProof/>
+                <w:webHidden/>
+              </w:rPr>
+              <w:fldChar w:fldCharType="separate"/>
+            </w:r>
+            <w:r>
+              <w:rPr>
+                <w:noProof/>
+                <w:webHidden/>
+              </w:rPr>
+              <w:t>7</w:t>
             </w:r>
             <w:r>
               <w:rPr>
@@ -943,120 +1249,10 @@
       <w:pPr>
         <w:pStyle w:val="Heading1"/>
       </w:pPr>
-      <w:bookmarkStart w:id="0" w:name="_Toc518284852"/>
+      <w:bookmarkStart w:id="1" w:name="_Toc3974528"/>
       <w:r>
         <w:lastRenderedPageBreak/>
         <w:t>Overview</w:t>
-      </w:r>
-      <w:bookmarkEnd w:id="0"/>
-    </w:p>
-    <w:p>
-      <w:pPr>
-        <w:jc w:val="both"/>
-        <w:rPr>
-          <w:sz w:val="20"/>
-          <w:szCs w:val="20"/>
-        </w:rPr>
-      </w:pPr>
-      <w:r>
-        <w:rPr>
-          <w:sz w:val="20"/>
-          <w:szCs w:val="20"/>
-        </w:rPr>
-        <w:t>Many sectors require accurate time.  The financial sector requires accurate time so that transactions are properly timestamp</w:t>
-      </w:r>
-      <w:r>
-        <w:rPr>
-          <w:sz w:val="20"/>
-          <w:szCs w:val="20"/>
-        </w:rPr>
-        <w:t>ed</w:t>
-      </w:r>
-      <w:r>
-        <w:rPr>
-          <w:sz w:val="20"/>
-          <w:szCs w:val="20"/>
-        </w:rPr>
-        <w:t xml:space="preserve"> to 50ms, 1ms or even 100µs accuracy</w:t>
-      </w:r>
-      <w:r>
-        <w:rPr>
-          <w:sz w:val="20"/>
-          <w:szCs w:val="20"/>
-        </w:rPr>
-        <w:t xml:space="preserve">. </w:t>
-      </w:r>
-      <w:r>
-        <w:rPr>
-          <w:sz w:val="20"/>
-          <w:szCs w:val="20"/>
-        </w:rPr>
-        <w:t xml:space="preserve"> Windows Server 201</w:t>
-      </w:r>
-      <w:r>
-        <w:rPr>
-          <w:sz w:val="20"/>
-          <w:szCs w:val="20"/>
-        </w:rPr>
-        <w:t>9</w:t>
-      </w:r>
-      <w:r>
-        <w:rPr>
-          <w:sz w:val="20"/>
-          <w:szCs w:val="20"/>
-        </w:rPr>
-        <w:t xml:space="preserve"> and the corresponding Windows 10 release</w:t>
-      </w:r>
-      <w:r>
-        <w:rPr>
-          <w:sz w:val="20"/>
-          <w:szCs w:val="20"/>
-        </w:rPr>
-        <w:t xml:space="preserve"> </w:t>
-      </w:r>
-      <w:r>
-        <w:rPr>
-          <w:sz w:val="20"/>
-          <w:szCs w:val="20"/>
-        </w:rPr>
-        <w:t xml:space="preserve">continues to improve </w:t>
-      </w:r>
-      <w:r>
-        <w:rPr>
-          <w:sz w:val="20"/>
-          <w:szCs w:val="20"/>
-        </w:rPr>
-        <w:t xml:space="preserve">Windows’ accuracy by leveraging </w:t>
-      </w:r>
-      <w:r>
-        <w:rPr>
-          <w:sz w:val="20"/>
-          <w:szCs w:val="20"/>
-        </w:rPr>
-        <w:t xml:space="preserve">a </w:t>
-      </w:r>
-      <w:r>
-        <w:rPr>
-          <w:sz w:val="20"/>
-          <w:szCs w:val="20"/>
-        </w:rPr>
-        <w:t xml:space="preserve">new </w:t>
-      </w:r>
-      <w:r>
-        <w:rPr>
-          <w:sz w:val="20"/>
-          <w:szCs w:val="20"/>
-        </w:rPr>
-        <w:t>time synchronization client protocol, Precision Time Protocol.</w:t>
-      </w:r>
-    </w:p>
-    <w:p>
-      <w:pPr>
-        <w:pStyle w:val="Heading1"/>
-      </w:pPr>
-      <w:bookmarkStart w:id="1" w:name="_Toc518284853"/>
-      <w:r>
-        <w:t>Description</w:t>
       </w:r>
       <w:bookmarkEnd w:id="1"/>
     </w:p>
@@ -1073,23 +1269,117 @@
           <w:sz w:val="20"/>
           <w:szCs w:val="20"/>
         </w:rPr>
-        <w:t xml:space="preserve">Think back to the last thunderstorm you </w:t>
-      </w:r>
-      <w:proofErr w:type="gramStart"/>
-      <w:r>
-        <w:rPr>
-          <w:sz w:val="20"/>
-          <w:szCs w:val="20"/>
-        </w:rPr>
-        <w:t>saw  –</w:t>
-      </w:r>
-      <w:proofErr w:type="gramEnd"/>
-      <w:r>
-        <w:rPr>
-          <w:sz w:val="20"/>
-          <w:szCs w:val="20"/>
-        </w:rPr>
-        <w:t xml:space="preserve"> Did you see lightning and hear thunder at the same time?  Unless you’re very close to the storm, you’ll likely detect an audible delay after you’ve seen the lightning.  How much of an audible delay are you experiencing?  The delay is not based strictly on the speed of sound and your distance from the storm.  It's also affected by buildings or other influences that introduce additional acoustic delay.  If you want to know just how close to the storm you are, you'd have to consider </w:t>
+        <w:t>Many sectors require accurate time.  The financial sector requires accurate time so that transactions are properly timestamp</w:t>
+      </w:r>
+      <w:r>
+        <w:rPr>
+          <w:sz w:val="20"/>
+          <w:szCs w:val="20"/>
+        </w:rPr>
+        <w:t>ed</w:t>
+      </w:r>
+      <w:r>
+        <w:rPr>
+          <w:sz w:val="20"/>
+          <w:szCs w:val="20"/>
+        </w:rPr>
+        <w:t xml:space="preserve"> to 50ms, 1ms or even 100µs accuracy</w:t>
+      </w:r>
+      <w:r>
+        <w:rPr>
+          <w:sz w:val="20"/>
+          <w:szCs w:val="20"/>
+        </w:rPr>
+        <w:t xml:space="preserve">. </w:t>
+      </w:r>
+      <w:r>
+        <w:rPr>
+          <w:sz w:val="20"/>
+          <w:szCs w:val="20"/>
+        </w:rPr>
+        <w:t xml:space="preserve"> Windows Server 201</w:t>
+      </w:r>
+      <w:r>
+        <w:rPr>
+          <w:sz w:val="20"/>
+          <w:szCs w:val="20"/>
+        </w:rPr>
+        <w:t>9</w:t>
+      </w:r>
+      <w:r>
+        <w:rPr>
+          <w:sz w:val="20"/>
+          <w:szCs w:val="20"/>
+        </w:rPr>
+        <w:t xml:space="preserve"> and the corresponding Windows 10 release</w:t>
+      </w:r>
+      <w:r>
+        <w:rPr>
+          <w:sz w:val="20"/>
+          <w:szCs w:val="20"/>
+        </w:rPr>
+        <w:t xml:space="preserve"> </w:t>
+      </w:r>
+      <w:r>
+        <w:rPr>
+          <w:sz w:val="20"/>
+          <w:szCs w:val="20"/>
+        </w:rPr>
+        <w:t xml:space="preserve">continues to improve </w:t>
+      </w:r>
+      <w:r>
+        <w:rPr>
+          <w:sz w:val="20"/>
+          <w:szCs w:val="20"/>
+        </w:rPr>
+        <w:t xml:space="preserve">Windows’ accuracy by leveraging </w:t>
+      </w:r>
+      <w:r>
+        <w:rPr>
+          <w:sz w:val="20"/>
+          <w:szCs w:val="20"/>
+        </w:rPr>
+        <w:t xml:space="preserve">a </w:t>
+      </w:r>
+      <w:r>
+        <w:rPr>
+          <w:sz w:val="20"/>
+          <w:szCs w:val="20"/>
+        </w:rPr>
+        <w:t xml:space="preserve">new </w:t>
+      </w:r>
+      <w:r>
+        <w:rPr>
+          <w:sz w:val="20"/>
+          <w:szCs w:val="20"/>
+        </w:rPr>
+        <w:t>time synchronization client protocol, Precision Time Protocol.</w:t>
+      </w:r>
+    </w:p>
+    <w:p>
+      <w:pPr>
+        <w:pStyle w:val="Heading1"/>
+      </w:pPr>
+      <w:bookmarkStart w:id="2" w:name="_Toc3974529"/>
+      <w:r>
+        <w:t>Description</w:t>
+      </w:r>
+      <w:bookmarkEnd w:id="2"/>
+    </w:p>
+    <w:p>
+      <w:pPr>
+        <w:jc w:val="both"/>
+        <w:rPr>
+          <w:sz w:val="20"/>
+          <w:szCs w:val="20"/>
+        </w:rPr>
+      </w:pPr>
+      <w:r>
+        <w:rPr>
+          <w:sz w:val="20"/>
+          <w:szCs w:val="20"/>
+        </w:rPr>
+        <w:t xml:space="preserve">Think back to the last thunderstorm you saw  – Did you see lightning and hear thunder at the same time?  Unless you’re very close to the storm, you’ll likely detect an audible delay after you’ve seen the lightning.  How much of an audible delay are you experiencing?  The delay is not based strictly on the speed of sound and your distance from the storm.  It's also affected by buildings or other influences that introduce additional acoustic delay.  If you want to know just how close to the storm you are, you'd have to consider </w:t>
       </w:r>
       <w:r>
         <w:rPr>
@@ -1459,7 +1749,7 @@
       <w:pPr>
         <w:pStyle w:val="Heading1"/>
       </w:pPr>
-      <w:bookmarkStart w:id="2" w:name="_Toc518284854"/>
+      <w:bookmarkStart w:id="3" w:name="_Toc3974530"/>
       <w:r>
         <w:lastRenderedPageBreak/>
         <w:t>Troubleshooting</w:t>
@@ -1467,7 +1757,7 @@
       <w:r>
         <w:t xml:space="preserve"> and Feedback</w:t>
       </w:r>
-      <w:bookmarkEnd w:id="2"/>
+      <w:bookmarkEnd w:id="3"/>
     </w:p>
     <w:p>
       <w:r>
@@ -1610,11 +1900,11 @@
       <w:pPr>
         <w:pStyle w:val="Heading1"/>
       </w:pPr>
-      <w:bookmarkStart w:id="3" w:name="_Toc518284855"/>
+      <w:bookmarkStart w:id="4" w:name="_Toc3974531"/>
       <w:r>
         <w:t>Test Activities</w:t>
       </w:r>
-      <w:bookmarkEnd w:id="3"/>
+      <w:bookmarkEnd w:id="4"/>
     </w:p>
     <w:p>
       <w:pPr>
@@ -1698,21 +1988,21 @@
       <w:pPr>
         <w:pStyle w:val="Heading1"/>
       </w:pPr>
-      <w:bookmarkStart w:id="4" w:name="_Toc518284856"/>
+      <w:bookmarkStart w:id="5" w:name="_Toc3974532"/>
       <w:r>
         <w:t>Activities</w:t>
       </w:r>
-      <w:bookmarkEnd w:id="4"/>
+      <w:bookmarkEnd w:id="5"/>
     </w:p>
     <w:p>
       <w:pPr>
         <w:pStyle w:val="Heading2"/>
       </w:pPr>
-      <w:bookmarkStart w:id="5" w:name="_Toc518284857"/>
+      <w:bookmarkStart w:id="6" w:name="_Toc3974533"/>
       <w:r>
         <w:t>Activity 1: Configure the System for High Accuracy</w:t>
       </w:r>
-      <w:bookmarkEnd w:id="5"/>
+      <w:bookmarkEnd w:id="6"/>
     </w:p>
     <w:p>
       <w:r>
@@ -1731,7 +2021,7 @@
       <w:pPr>
         <w:pStyle w:val="Heading2"/>
       </w:pPr>
-      <w:bookmarkStart w:id="6" w:name="_Toc518284858"/>
+      <w:bookmarkStart w:id="7" w:name="_Toc3974534"/>
       <w:r>
         <w:t xml:space="preserve">Activity </w:t>
       </w:r>
@@ -1744,7 +2034,7 @@
       <w:r>
         <w:t>Configure the PTP Client</w:t>
       </w:r>
-      <w:bookmarkEnd w:id="6"/>
+      <w:bookmarkEnd w:id="7"/>
     </w:p>
     <w:p>
       <w:pPr>
@@ -2586,8 +2876,6 @@
               </w:rPr>
               <w:t>EnableMulticastRx</w:t>
             </w:r>
-            <w:bookmarkStart w:id="7" w:name="_GoBack"/>
-            <w:bookmarkEnd w:id="7"/>
             <w:proofErr w:type="spellEnd"/>
           </w:p>
         </w:tc>
@@ -2973,7 +3261,7 @@
       <w:pPr>
         <w:pStyle w:val="Heading2"/>
       </w:pPr>
-      <w:bookmarkStart w:id="8" w:name="_Toc518284859"/>
+      <w:bookmarkStart w:id="8" w:name="_Toc3974535"/>
       <w:r>
         <w:t>Activity 2: Configure the Firewall</w:t>
       </w:r>
@@ -3538,7 +3826,7 @@
       <w:pPr>
         <w:pStyle w:val="Heading2"/>
       </w:pPr>
-      <w:bookmarkStart w:id="9" w:name="_Toc518284860"/>
+      <w:bookmarkStart w:id="9" w:name="_Toc3974536"/>
       <w:r>
         <w:t>Activity 3: Verify PTP Provider Configuration</w:t>
       </w:r>
@@ -3561,29 +3849,122 @@
           <w:sz w:val="20"/>
           <w:szCs w:val="20"/>
         </w:rPr>
-        <w:t xml:space="preserve">Verify that the necessary Time Source has been properly configured </w:t>
+        <w:t xml:space="preserve">Verify that </w:t>
+      </w:r>
+      <w:r>
+        <w:rPr>
+          <w:sz w:val="20"/>
+          <w:szCs w:val="20"/>
+        </w:rPr>
+        <w:t xml:space="preserve">the PTP Time Provider is loaded and enabled by running the command </w:t>
+      </w:r>
+      <w:r>
+        <w:rPr>
+          <w:b/>
+          <w:sz w:val="20"/>
+          <w:szCs w:val="20"/>
+        </w:rPr>
+        <w:t>w32tm /query /configuration</w:t>
       </w:r>
     </w:p>
     <w:p>
       <w:pPr>
-        <w:pStyle w:val="ListParagraph"/>
-        <w:ind w:firstLine="720"/>
-        <w:rPr>
-          <w:sz w:val="20"/>
-          <w:szCs w:val="20"/>
-        </w:rPr>
+        <w:ind w:left="720"/>
+        <w:rPr>
+          <w:sz w:val="20"/>
+          <w:szCs w:val="20"/>
+        </w:rPr>
+      </w:pPr>
+      <w:r>
+        <w:rPr>
+          <w:sz w:val="20"/>
+          <w:szCs w:val="20"/>
+        </w:rPr>
+        <w:t xml:space="preserve">Each loaded provider will have an entry under the </w:t>
+      </w:r>
+      <w:r>
+        <w:rPr>
+          <w:b/>
+          <w:sz w:val="20"/>
+          <w:szCs w:val="20"/>
+        </w:rPr>
+        <w:t>[</w:t>
+      </w:r>
+      <w:proofErr w:type="spellStart"/>
+      <w:r>
+        <w:rPr>
+          <w:b/>
+          <w:sz w:val="20"/>
+          <w:szCs w:val="20"/>
+        </w:rPr>
+        <w:t>TimeProviders</w:t>
+      </w:r>
+      <w:proofErr w:type="spellEnd"/>
+      <w:r>
+        <w:rPr>
+          <w:b/>
+          <w:sz w:val="20"/>
+          <w:szCs w:val="20"/>
+        </w:rPr>
+        <w:t>]</w:t>
+      </w:r>
+      <w:r>
+        <w:rPr>
+          <w:sz w:val="20"/>
+          <w:szCs w:val="20"/>
+        </w:rPr>
+        <w:t xml:space="preserve"> </w:t>
+      </w:r>
+      <w:r>
+        <w:rPr>
+          <w:sz w:val="20"/>
+          <w:szCs w:val="20"/>
+        </w:rPr>
+        <w:t xml:space="preserve">section.  The </w:t>
+      </w:r>
+      <w:r>
+        <w:rPr>
+          <w:b/>
+          <w:sz w:val="20"/>
+          <w:szCs w:val="20"/>
+        </w:rPr>
+        <w:t>Enabled</w:t>
+      </w:r>
+      <w:r>
+        <w:rPr>
+          <w:sz w:val="20"/>
+          <w:szCs w:val="20"/>
+        </w:rPr>
+        <w:t xml:space="preserve"> property</w:t>
+      </w:r>
+      <w:r>
+        <w:rPr>
+          <w:sz w:val="20"/>
+          <w:szCs w:val="20"/>
+        </w:rPr>
+        <w:t xml:space="preserve"> will be 1 if it is enabled</w:t>
+      </w:r>
+      <w:r>
+        <w:rPr>
+          <w:sz w:val="20"/>
+          <w:szCs w:val="20"/>
+        </w:rPr>
+        <w:t>.</w:t>
+      </w:r>
+    </w:p>
+    <w:p>
+      <w:pPr>
+        <w:ind w:left="1080"/>
       </w:pPr>
       <w:r>
         <w:rPr>
           <w:noProof/>
-          <w:sz w:val="20"/>
-          <w:szCs w:val="20"/>
         </w:rPr>
         <w:drawing>
-          <wp:inline distT="0" distB="0" distL="0" distR="0" wp14:anchorId="194BD638" wp14:editId="686A7938">
-            <wp:extent cx="2582041" cy="1081818"/>
-            <wp:effectExtent l="0" t="0" r="0" b="4445"/>
-            <wp:docPr id="3" name="Picture 3"/>
+          <wp:inline distT="0" distB="0" distL="0" distR="0" wp14:anchorId="3DCA984D" wp14:editId="2041AA0D">
+            <wp:extent cx="3171849" cy="516103"/>
+            <wp:effectExtent l="0" t="0" r="0" b="0"/>
+            <wp:docPr id="1" name="Picture 1"/>
             <wp:cNvGraphicFramePr>
               <a:graphicFrameLocks xmlns:a="http://schemas.openxmlformats.org/drawingml/2006/main" noChangeAspect="1"/>
             </wp:cNvGraphicFramePr>
@@ -3603,180 +3984,6 @@
                   <pic:spPr>
                     <a:xfrm>
                       <a:off x="0" y="0"/>
-                      <a:ext cx="2591336" cy="1085712"/>
-                    </a:xfrm>
-                    <a:prstGeom prst="rect">
-                      <a:avLst/>
-                    </a:prstGeom>
-                  </pic:spPr>
-                </pic:pic>
-              </a:graphicData>
-            </a:graphic>
-          </wp:inline>
-        </w:drawing>
-      </w:r>
-    </w:p>
-    <w:p>
-      <w:pPr>
-        <w:pStyle w:val="ListParagraph"/>
-        <w:rPr>
-          <w:sz w:val="20"/>
-          <w:szCs w:val="20"/>
-        </w:rPr>
-      </w:pPr>
-    </w:p>
-    <w:p>
-      <w:pPr>
-        <w:pStyle w:val="ListParagraph"/>
-        <w:numPr>
-          <w:ilvl w:val="0"/>
-          <w:numId w:val="25"/>
-        </w:numPr>
-        <w:rPr>
-          <w:sz w:val="20"/>
-          <w:szCs w:val="20"/>
-        </w:rPr>
-      </w:pPr>
-      <w:r>
-        <w:rPr>
-          <w:sz w:val="20"/>
-          <w:szCs w:val="20"/>
-        </w:rPr>
-        <w:t xml:space="preserve">Verify that </w:t>
-      </w:r>
-      <w:r>
-        <w:rPr>
-          <w:sz w:val="20"/>
-          <w:szCs w:val="20"/>
-        </w:rPr>
-        <w:t xml:space="preserve">the PTP Time Provider is loaded and enabled by running the command </w:t>
-      </w:r>
-      <w:r>
-        <w:rPr>
-          <w:b/>
-          <w:sz w:val="20"/>
-          <w:szCs w:val="20"/>
-        </w:rPr>
-        <w:t>w32tm /query /configuration</w:t>
-      </w:r>
-    </w:p>
-    <w:p>
-      <w:pPr>
-        <w:ind w:left="720"/>
-        <w:rPr>
-          <w:sz w:val="20"/>
-          <w:szCs w:val="20"/>
-        </w:rPr>
-      </w:pPr>
-      <w:r>
-        <w:rPr>
-          <w:sz w:val="20"/>
-          <w:szCs w:val="20"/>
-        </w:rPr>
-        <w:t xml:space="preserve">Each loaded provider will have an entry under the </w:t>
-      </w:r>
-      <w:r>
-        <w:rPr>
-          <w:b/>
-          <w:sz w:val="20"/>
-          <w:szCs w:val="20"/>
-        </w:rPr>
-        <w:t>[</w:t>
-      </w:r>
-      <w:proofErr w:type="spellStart"/>
-      <w:r>
-        <w:rPr>
-          <w:b/>
-          <w:sz w:val="20"/>
-          <w:szCs w:val="20"/>
-        </w:rPr>
-        <w:t>TimeProviders</w:t>
-      </w:r>
-      <w:proofErr w:type="spellEnd"/>
-      <w:r>
-        <w:rPr>
-          <w:b/>
-          <w:sz w:val="20"/>
-          <w:szCs w:val="20"/>
-        </w:rPr>
-        <w:t>]</w:t>
-      </w:r>
-      <w:r>
-        <w:rPr>
-          <w:sz w:val="20"/>
-          <w:szCs w:val="20"/>
-        </w:rPr>
-        <w:t xml:space="preserve"> </w:t>
-      </w:r>
-      <w:r>
-        <w:rPr>
-          <w:sz w:val="20"/>
-          <w:szCs w:val="20"/>
-        </w:rPr>
-        <w:t xml:space="preserve">section.  The </w:t>
-      </w:r>
-      <w:r>
-        <w:rPr>
-          <w:b/>
-          <w:sz w:val="20"/>
-          <w:szCs w:val="20"/>
-        </w:rPr>
-        <w:t>Enabled</w:t>
-      </w:r>
-      <w:r>
-        <w:rPr>
-          <w:sz w:val="20"/>
-          <w:szCs w:val="20"/>
-        </w:rPr>
-        <w:t xml:space="preserve"> property</w:t>
-      </w:r>
-      <w:r>
-        <w:rPr>
-          <w:sz w:val="20"/>
-          <w:szCs w:val="20"/>
-        </w:rPr>
-        <w:t xml:space="preserve"> will be 1 if it is enabled</w:t>
-      </w:r>
-      <w:r>
-        <w:rPr>
-          <w:sz w:val="20"/>
-          <w:szCs w:val="20"/>
-        </w:rPr>
-        <w:t>.</w:t>
-      </w:r>
-    </w:p>
-    <w:p>
-      <w:pPr>
-        <w:ind w:left="1080"/>
-      </w:pPr>
-      <w:r>
-        <w:rPr>
-          <w:noProof/>
-        </w:rPr>
-        <w:drawing>
-          <wp:inline distT="0" distB="0" distL="0" distR="0" wp14:anchorId="3DCA984D" wp14:editId="2041AA0D">
-            <wp:extent cx="3171849" cy="516103"/>
-            <wp:effectExtent l="0" t="0" r="0" b="0"/>
-            <wp:docPr id="1" name="Picture 1"/>
-            <wp:cNvGraphicFramePr>
-              <a:graphicFrameLocks xmlns:a="http://schemas.openxmlformats.org/drawingml/2006/main" noChangeAspect="1"/>
-            </wp:cNvGraphicFramePr>
-            <a:graphic xmlns:a="http://schemas.openxmlformats.org/drawingml/2006/main">
-              <a:graphicData uri="http://schemas.openxmlformats.org/drawingml/2006/picture">
-                <pic:pic xmlns:pic="http://schemas.openxmlformats.org/drawingml/2006/picture">
-                  <pic:nvPicPr>
-                    <pic:cNvPr id="1" name=""/>
-                    <pic:cNvPicPr/>
-                  </pic:nvPicPr>
-                  <pic:blipFill>
-                    <a:blip r:embed="rId24"/>
-                    <a:stretch>
-                      <a:fillRect/>
-                    </a:stretch>
-                  </pic:blipFill>
-                  <pic:spPr>
-                    <a:xfrm>
-                      <a:off x="0" y="0"/>
                       <a:ext cx="3323933" cy="540849"/>
                     </a:xfrm>
                     <a:prstGeom prst="rect">
@@ -4407,7 +4614,6 @@
           <w:sz w:val="20"/>
           <w:szCs w:val="20"/>
         </w:rPr>
-        <w:lastRenderedPageBreak/>
         <w:t xml:space="preserve">In the output above, the </w:t>
       </w:r>
       <w:r>
@@ -4507,6 +4713,163 @@
     </w:p>
     <w:p>
       <w:pPr>
+        <w:pStyle w:val="Heading1"/>
+      </w:pPr>
+      <w:bookmarkStart w:id="10" w:name="_Toc3974537"/>
+      <w:r>
+        <w:lastRenderedPageBreak/>
+        <w:t>Troubleshooting</w:t>
+      </w:r>
+      <w:bookmarkEnd w:id="10"/>
+    </w:p>
+    <w:p>
+      <w:r>
+        <w:t>Please note: As Microsoft provides a PTP Client, troubleshooting various grandmaster implementations is out-of-scope for support.</w:t>
+      </w:r>
+    </w:p>
+    <w:p>
+      <w:r>
+        <w:t>Mention of any specific grandmaster should not be considered advertisement, recommendation, or any other type of endorsement of said grandmaster.  Specifics here are only included to assist in troubleshooting.</w:t>
+      </w:r>
+    </w:p>
+    <w:p>
+      <w:r>
+        <w:t>If you’re system is unable to receive time from the grandmaster</w:t>
+      </w:r>
+      <w:r>
+        <w:t xml:space="preserve">, please </w:t>
+      </w:r>
+      <w:r>
+        <w:t>verify:</w:t>
+      </w:r>
+    </w:p>
+    <w:p>
+      <w:pPr>
+        <w:pStyle w:val="ListParagraph"/>
+        <w:numPr>
+          <w:ilvl w:val="0"/>
+          <w:numId w:val="26"/>
+        </w:numPr>
+      </w:pPr>
+      <w:r>
+        <w:t>You are receiving PTP Messages on the Windows client for UDP ports 319 and 320</w:t>
+      </w:r>
+    </w:p>
+    <w:p>
+      <w:pPr>
+        <w:pStyle w:val="ListParagraph"/>
+        <w:numPr>
+          <w:ilvl w:val="0"/>
+          <w:numId w:val="26"/>
+        </w:numPr>
+      </w:pPr>
+      <w:r>
+        <w:t>The Grandmaster properly advertises the PTP_TIMESCALE and PTP_UTC_REASONABLE flags</w:t>
+      </w:r>
+    </w:p>
+    <w:p>
+      <w:pPr>
+        <w:pStyle w:val="ListParagraph"/>
+      </w:pPr>
+    </w:p>
+    <w:p>
+      <w:pPr>
+        <w:pStyle w:val="ListParagraph"/>
+      </w:pPr>
+      <w:r>
+        <w:t>For security measures, the Windows PTP Client will only synchronize with a grandmaster if its PTP_TIMESCALE and PTP_UTC_REASONABLE flags are non-zero.</w:t>
+      </w:r>
+    </w:p>
+    <w:p>
+      <w:pPr>
+        <w:pStyle w:val="ListParagraph"/>
+      </w:pPr>
+    </w:p>
+    <w:p>
+      <w:pPr>
+        <w:pStyle w:val="ListParagraph"/>
+      </w:pPr>
+      <w:r>
+        <w:rPr>
+          <w:noProof/>
+        </w:rPr>
+        <w:drawing>
+          <wp:inline distT="0" distB="0" distL="0" distR="0" wp14:anchorId="33CD6431" wp14:editId="4A8F25EA">
+            <wp:extent cx="3981589" cy="4953000"/>
+            <wp:effectExtent l="0" t="0" r="0" b="0"/>
+            <wp:docPr id="4" name="Picture 4" descr="cid:image007.jpg@01D4DF07.77255F10"/>
+            <wp:cNvGraphicFramePr>
+              <a:graphicFrameLocks xmlns:a="http://schemas.openxmlformats.org/drawingml/2006/main" noChangeAspect="1"/>
+            </wp:cNvGraphicFramePr>
+            <a:graphic xmlns:a="http://schemas.openxmlformats.org/drawingml/2006/main">
+              <a:graphicData uri="http://schemas.openxmlformats.org/drawingml/2006/picture">
+                <pic:pic xmlns:pic="http://schemas.openxmlformats.org/drawingml/2006/picture">
+                  <pic:nvPicPr>
+                    <pic:cNvPr id="0" name="Picture 1" descr="cid:image007.jpg@01D4DF07.77255F10"/>
+                    <pic:cNvPicPr>
+                      <a:picLocks noChangeAspect="1" noChangeArrowheads="1"/>
+                    </pic:cNvPicPr>
+                  </pic:nvPicPr>
+                  <pic:blipFill>
+                    <a:blip r:embed="rId24" r:link="rId25">
+                      <a:extLst>
+                        <a:ext uri="{28A0092B-C50C-407E-A947-70E740481C1C}">
+                          <a14:useLocalDpi xmlns:a14="http://schemas.microsoft.com/office/drawing/2010/main" val="0"/>
+                        </a:ext>
+                      </a:extLst>
+                    </a:blip>
+                    <a:srcRect/>
+                    <a:stretch>
+                      <a:fillRect/>
+                    </a:stretch>
+                  </pic:blipFill>
+                  <pic:spPr bwMode="auto">
+                    <a:xfrm>
+                      <a:off x="0" y="0"/>
+                      <a:ext cx="3988266" cy="4961306"/>
+                    </a:xfrm>
+                    <a:prstGeom prst="rect">
+                      <a:avLst/>
+                    </a:prstGeom>
+                    <a:noFill/>
+                    <a:ln>
+                      <a:noFill/>
+                    </a:ln>
+                  </pic:spPr>
+                </pic:pic>
+              </a:graphicData>
+            </a:graphic>
+          </wp:inline>
+        </w:drawing>
+      </w:r>
+    </w:p>
+    <w:p>
+      <w:pPr>
+        <w:pStyle w:val="Heading2"/>
+        <w:rPr>
+          <w:rFonts w:eastAsia="Times New Roman"/>
+        </w:rPr>
+      </w:pPr>
+      <w:bookmarkStart w:id="11" w:name="_Toc3974538"/>
+      <w:proofErr w:type="spellStart"/>
+      <w:r>
+        <w:rPr>
+          <w:rFonts w:eastAsia="Times New Roman"/>
+        </w:rPr>
+        <w:lastRenderedPageBreak/>
+        <w:t>PTPd</w:t>
+      </w:r>
+      <w:proofErr w:type="spellEnd"/>
+      <w:r>
+        <w:rPr>
+          <w:rFonts w:eastAsia="Times New Roman"/>
+        </w:rPr>
+        <w:t xml:space="preserve"> Grandmaster</w:t>
+      </w:r>
+      <w:bookmarkEnd w:id="11"/>
+    </w:p>
+    <w:p>
+      <w:pPr>
         <w:rPr>
           <w:rFonts w:eastAsia="Times New Roman"/>
           <w:color w:val="000000"/>
@@ -4514,14 +4877,858 @@
           <w:szCs w:val="20"/>
         </w:rPr>
       </w:pPr>
+      <w:r>
+        <w:t xml:space="preserve">Microsoft validated this configuration with multiple grandmasters including </w:t>
+      </w:r>
+      <w:hyperlink r:id="rId26" w:history="1">
+        <w:proofErr w:type="spellStart"/>
+        <w:r>
+          <w:rPr>
+            <w:rStyle w:val="Hyperlink"/>
+            <w:rFonts w:eastAsia="Times New Roman"/>
+          </w:rPr>
+          <w:t>PTPd</w:t>
+        </w:r>
+        <w:proofErr w:type="spellEnd"/>
+      </w:hyperlink>
+      <w:r>
+        <w:rPr>
+          <w:rFonts w:eastAsia="Times New Roman"/>
+          <w:color w:val="000000"/>
+        </w:rPr>
+        <w:t>.</w:t>
+      </w:r>
+    </w:p>
+    <w:p>
+      <w:pPr>
+        <w:spacing w:after="0"/>
+      </w:pPr>
+      <w:r>
+        <w:t xml:space="preserve">Specific version used for testing: </w:t>
+      </w:r>
+    </w:p>
+    <w:p>
+      <w:pPr>
+        <w:ind w:firstLine="720"/>
+      </w:pPr>
+      <w:hyperlink r:id="rId27" w:history="1">
+        <w:r>
+          <w:rPr>
+            <w:rStyle w:val="Hyperlink"/>
+          </w:rPr>
+          <w:t>https://github.com/ptpd/ptpd/tree/235e9b492863b6a7d394a0c62d5f8e3d4d19930f</w:t>
+        </w:r>
+      </w:hyperlink>
+    </w:p>
+    <w:p>
+      <w:r>
+        <w:t xml:space="preserve">Compiler: </w:t>
+      </w:r>
+      <w:proofErr w:type="spellStart"/>
+      <w:r>
+        <w:t>Gcc</w:t>
+      </w:r>
+      <w:proofErr w:type="spellEnd"/>
+      <w:r>
+        <w:t>/</w:t>
+      </w:r>
+      <w:proofErr w:type="spellStart"/>
+      <w:r>
+        <w:t>xenial</w:t>
+      </w:r>
+      <w:proofErr w:type="spellEnd"/>
+      <w:r>
+        <w:t xml:space="preserve"> package version: 4:5.3.1-1ubuntu1 (“</w:t>
+      </w:r>
+      <w:proofErr w:type="spellStart"/>
+      <w:r>
+        <w:t>devel</w:t>
+      </w:r>
+      <w:proofErr w:type="spellEnd"/>
+      <w:r>
+        <w:t>” selection, amd64)</w:t>
+      </w:r>
+    </w:p>
+    <w:p>
+      <w:r>
+        <w:t xml:space="preserve">install </w:t>
+      </w:r>
+      <w:proofErr w:type="spellStart"/>
+      <w:r>
+        <w:t>gcc</w:t>
+      </w:r>
+      <w:proofErr w:type="spellEnd"/>
+      <w:r>
+        <w:t xml:space="preserve"> using “</w:t>
+      </w:r>
+      <w:proofErr w:type="spellStart"/>
+      <w:r>
+        <w:t>sudo</w:t>
+      </w:r>
+      <w:proofErr w:type="spellEnd"/>
+      <w:r>
+        <w:t xml:space="preserve"> opt-get </w:t>
+      </w:r>
+      <w:proofErr w:type="spellStart"/>
+      <w:r>
+        <w:t>gcc</w:t>
+      </w:r>
+      <w:proofErr w:type="spellEnd"/>
+      <w:r>
+        <w:t>”</w:t>
+      </w:r>
+    </w:p>
+    <w:p>
+      <w:r>
+        <w:t xml:space="preserve">Instructions for running </w:t>
+      </w:r>
+      <w:proofErr w:type="spellStart"/>
+      <w:r>
+        <w:t>ptpd</w:t>
+      </w:r>
+      <w:proofErr w:type="spellEnd"/>
+      <w:r>
+        <w:t xml:space="preserve"> (</w:t>
+      </w:r>
+      <w:r>
+        <w:t>mileage may vary</w:t>
+      </w:r>
+      <w:r>
+        <w:t xml:space="preserve">. Refer to </w:t>
+      </w:r>
+      <w:proofErr w:type="spellStart"/>
+      <w:r>
+        <w:t>ptpd</w:t>
+      </w:r>
+      <w:proofErr w:type="spellEnd"/>
+      <w:r>
+        <w:t xml:space="preserve"> documents for clarifications):</w:t>
+      </w:r>
+    </w:p>
+    <w:p>
+      <w:pPr>
+        <w:pStyle w:val="ListParagraph"/>
+        <w:numPr>
+          <w:ilvl w:val="0"/>
+          <w:numId w:val="27"/>
+        </w:numPr>
+        <w:spacing w:after="0" w:line="240" w:lineRule="auto"/>
+        <w:contextualSpacing w:val="0"/>
+        <w:rPr>
+          <w:rFonts w:eastAsia="Times New Roman"/>
+        </w:rPr>
+      </w:pPr>
+      <w:r>
+        <w:rPr>
+          <w:rFonts w:eastAsia="Times New Roman"/>
+        </w:rPr>
+        <w:t xml:space="preserve">Copy the </w:t>
+      </w:r>
+      <w:proofErr w:type="spellStart"/>
+      <w:r>
+        <w:rPr>
+          <w:rFonts w:eastAsia="Times New Roman"/>
+        </w:rPr>
+        <w:t>ptpd</w:t>
+      </w:r>
+      <w:proofErr w:type="spellEnd"/>
+      <w:r>
+        <w:rPr>
+          <w:rFonts w:eastAsia="Times New Roman"/>
+        </w:rPr>
+        <w:t xml:space="preserve"> source tree onto a </w:t>
+      </w:r>
+      <w:proofErr w:type="spellStart"/>
+      <w:r>
+        <w:rPr>
+          <w:rFonts w:eastAsia="Times New Roman"/>
+        </w:rPr>
+        <w:t>linux</w:t>
+      </w:r>
+      <w:proofErr w:type="spellEnd"/>
+      <w:r>
+        <w:rPr>
+          <w:rFonts w:eastAsia="Times New Roman"/>
+        </w:rPr>
+        <w:t xml:space="preserve"> machine</w:t>
+      </w:r>
+    </w:p>
+    <w:p>
+      <w:pPr>
+        <w:pStyle w:val="ListParagraph"/>
+        <w:numPr>
+          <w:ilvl w:val="0"/>
+          <w:numId w:val="27"/>
+        </w:numPr>
+        <w:spacing w:after="0" w:line="240" w:lineRule="auto"/>
+        <w:contextualSpacing w:val="0"/>
+        <w:rPr>
+          <w:rFonts w:eastAsia="Times New Roman"/>
+        </w:rPr>
+      </w:pPr>
+      <w:r>
+        <w:rPr>
+          <w:rFonts w:eastAsia="Times New Roman"/>
+        </w:rPr>
+        <w:t xml:space="preserve">Make sure </w:t>
+      </w:r>
+      <w:proofErr w:type="spellStart"/>
+      <w:r>
+        <w:rPr>
+          <w:rFonts w:eastAsia="Times New Roman"/>
+        </w:rPr>
+        <w:t>gcc</w:t>
+      </w:r>
+      <w:proofErr w:type="spellEnd"/>
+      <w:r>
+        <w:rPr>
+          <w:rFonts w:eastAsia="Times New Roman"/>
+        </w:rPr>
+        <w:t xml:space="preserve"> and associated packages are installed</w:t>
+      </w:r>
+    </w:p>
+    <w:p>
+      <w:pPr>
+        <w:pStyle w:val="ListParagraph"/>
+        <w:numPr>
+          <w:ilvl w:val="0"/>
+          <w:numId w:val="27"/>
+        </w:numPr>
+        <w:spacing w:after="0" w:line="240" w:lineRule="auto"/>
+        <w:contextualSpacing w:val="0"/>
+        <w:rPr>
+          <w:rFonts w:eastAsia="Times New Roman"/>
+        </w:rPr>
+      </w:pPr>
+      <w:r>
+        <w:rPr>
+          <w:rFonts w:eastAsia="Times New Roman"/>
+        </w:rPr>
+        <w:t xml:space="preserve">Run make in the </w:t>
+      </w:r>
+      <w:proofErr w:type="spellStart"/>
+      <w:r>
+        <w:rPr>
+          <w:rFonts w:eastAsia="Times New Roman"/>
+        </w:rPr>
+        <w:t>ptpd</w:t>
+      </w:r>
+      <w:proofErr w:type="spellEnd"/>
+      <w:r>
+        <w:rPr>
+          <w:rFonts w:eastAsia="Times New Roman"/>
+        </w:rPr>
+        <w:t xml:space="preserve"> source root. This should generate the binary “</w:t>
+      </w:r>
+      <w:r>
+        <w:rPr>
+          <w:rFonts w:eastAsia="Times New Roman"/>
+          <w:b/>
+          <w:bCs/>
+        </w:rPr>
+        <w:t>ptpd2</w:t>
+      </w:r>
+      <w:r>
+        <w:rPr>
+          <w:rFonts w:eastAsia="Times New Roman"/>
+        </w:rPr>
+        <w:t xml:space="preserve">” in the </w:t>
+      </w:r>
+      <w:proofErr w:type="spellStart"/>
+      <w:r>
+        <w:rPr>
+          <w:rFonts w:eastAsia="Times New Roman"/>
+          <w:b/>
+          <w:bCs/>
+        </w:rPr>
+        <w:t>src</w:t>
+      </w:r>
+      <w:proofErr w:type="spellEnd"/>
+      <w:r>
+        <w:rPr>
+          <w:rFonts w:eastAsia="Times New Roman"/>
+          <w:b/>
+          <w:bCs/>
+        </w:rPr>
+        <w:t xml:space="preserve"> </w:t>
+      </w:r>
+      <w:r>
+        <w:rPr>
+          <w:rFonts w:eastAsia="Times New Roman"/>
+        </w:rPr>
+        <w:t>folder.</w:t>
+      </w:r>
+    </w:p>
+    <w:p>
+      <w:pPr>
+        <w:pStyle w:val="ListParagraph"/>
+        <w:numPr>
+          <w:ilvl w:val="0"/>
+          <w:numId w:val="27"/>
+        </w:numPr>
+        <w:spacing w:after="0" w:line="240" w:lineRule="auto"/>
+        <w:contextualSpacing w:val="0"/>
+        <w:rPr>
+          <w:rFonts w:eastAsia="Times New Roman"/>
+        </w:rPr>
+      </w:pPr>
+      <w:r>
+        <w:rPr>
+          <w:rFonts w:eastAsia="Times New Roman"/>
+        </w:rPr>
+        <w:t xml:space="preserve">You need the </w:t>
+      </w:r>
+      <w:r>
+        <w:rPr>
+          <w:rFonts w:eastAsia="Times New Roman"/>
+          <w:b/>
+          <w:bCs/>
+        </w:rPr>
+        <w:t>ptpd2</w:t>
+      </w:r>
+      <w:r>
+        <w:rPr>
+          <w:rFonts w:eastAsia="Times New Roman"/>
+        </w:rPr>
+        <w:t xml:space="preserve"> binary and a custom configuration file (shared here with the .conf suffix) </w:t>
+      </w:r>
+      <w:proofErr w:type="gramStart"/>
+      <w:r>
+        <w:rPr>
+          <w:rFonts w:eastAsia="Times New Roman"/>
+        </w:rPr>
+        <w:t>in order to</w:t>
+      </w:r>
+      <w:proofErr w:type="gramEnd"/>
+      <w:r>
+        <w:rPr>
+          <w:rFonts w:eastAsia="Times New Roman"/>
+        </w:rPr>
+        <w:t xml:space="preserve"> run </w:t>
+      </w:r>
+      <w:proofErr w:type="spellStart"/>
+      <w:r>
+        <w:rPr>
+          <w:rFonts w:eastAsia="Times New Roman"/>
+        </w:rPr>
+        <w:t>ptpd</w:t>
+      </w:r>
+      <w:proofErr w:type="spellEnd"/>
+      <w:r>
+        <w:rPr>
+          <w:rFonts w:eastAsia="Times New Roman"/>
+        </w:rPr>
+        <w:t>.</w:t>
+      </w:r>
+    </w:p>
+    <w:p>
+      <w:pPr>
+        <w:pStyle w:val="ListParagraph"/>
+        <w:numPr>
+          <w:ilvl w:val="0"/>
+          <w:numId w:val="27"/>
+        </w:numPr>
+        <w:spacing w:after="0" w:line="240" w:lineRule="auto"/>
+        <w:contextualSpacing w:val="0"/>
+        <w:rPr>
+          <w:rFonts w:eastAsia="Times New Roman"/>
+        </w:rPr>
+      </w:pPr>
+      <w:r>
+        <w:rPr>
+          <w:rFonts w:eastAsia="Times New Roman"/>
+        </w:rPr>
+        <w:t xml:space="preserve">To run the </w:t>
+      </w:r>
+      <w:proofErr w:type="spellStart"/>
+      <w:r>
+        <w:rPr>
+          <w:rFonts w:eastAsia="Times New Roman"/>
+        </w:rPr>
+        <w:t>ptpd</w:t>
+      </w:r>
+      <w:proofErr w:type="spellEnd"/>
+      <w:r>
+        <w:rPr>
+          <w:rFonts w:eastAsia="Times New Roman"/>
+        </w:rPr>
+        <w:t xml:space="preserve"> service, “</w:t>
+      </w:r>
+      <w:proofErr w:type="spellStart"/>
+      <w:r>
+        <w:rPr>
+          <w:rFonts w:eastAsia="Times New Roman"/>
+          <w:b/>
+          <w:bCs/>
+        </w:rPr>
+        <w:t>sudo</w:t>
+      </w:r>
+      <w:proofErr w:type="spellEnd"/>
+      <w:r>
+        <w:rPr>
+          <w:rFonts w:eastAsia="Times New Roman"/>
+          <w:b/>
+          <w:bCs/>
+        </w:rPr>
+        <w:t xml:space="preserve"> ptpd2 -c &lt;your custom conf file&gt;</w:t>
+      </w:r>
+      <w:r>
+        <w:rPr>
+          <w:rFonts w:eastAsia="Times New Roman"/>
+        </w:rPr>
+        <w:t>”</w:t>
+      </w:r>
+    </w:p>
+    <w:p>
+      <w:pPr>
+        <w:pStyle w:val="ListParagraph"/>
+        <w:numPr>
+          <w:ilvl w:val="0"/>
+          <w:numId w:val="27"/>
+        </w:numPr>
+        <w:spacing w:after="0" w:line="240" w:lineRule="auto"/>
+        <w:contextualSpacing w:val="0"/>
+        <w:rPr>
+          <w:rFonts w:eastAsia="Times New Roman"/>
+        </w:rPr>
+      </w:pPr>
+      <w:r>
+        <w:rPr>
+          <w:rFonts w:eastAsia="Times New Roman"/>
+        </w:rPr>
+        <w:t xml:space="preserve">Verify that </w:t>
+      </w:r>
+      <w:proofErr w:type="spellStart"/>
+      <w:r>
+        <w:rPr>
+          <w:rFonts w:eastAsia="Times New Roman"/>
+        </w:rPr>
+        <w:t>ptpd</w:t>
+      </w:r>
+      <w:proofErr w:type="spellEnd"/>
+      <w:r>
+        <w:rPr>
+          <w:rFonts w:eastAsia="Times New Roman"/>
+        </w:rPr>
+        <w:t xml:space="preserve"> is running using the command “</w:t>
+      </w:r>
+      <w:proofErr w:type="spellStart"/>
+      <w:r>
+        <w:rPr>
+          <w:rFonts w:eastAsia="Times New Roman"/>
+          <w:b/>
+          <w:bCs/>
+        </w:rPr>
+        <w:t>ps</w:t>
+      </w:r>
+      <w:proofErr w:type="spellEnd"/>
+      <w:r>
+        <w:rPr>
+          <w:rFonts w:eastAsia="Times New Roman"/>
+          <w:b/>
+          <w:bCs/>
+        </w:rPr>
+        <w:t xml:space="preserve"> -aux |grep </w:t>
+      </w:r>
+      <w:proofErr w:type="spellStart"/>
+      <w:r>
+        <w:rPr>
+          <w:rFonts w:eastAsia="Times New Roman"/>
+          <w:b/>
+          <w:bCs/>
+        </w:rPr>
+        <w:t>ptpd</w:t>
+      </w:r>
+      <w:proofErr w:type="spellEnd"/>
+      <w:r>
+        <w:rPr>
+          <w:rFonts w:eastAsia="Times New Roman"/>
+          <w:b/>
+          <w:bCs/>
+        </w:rPr>
+        <w:t xml:space="preserve">” </w:t>
+      </w:r>
+      <w:r>
+        <w:rPr>
+          <w:rFonts w:eastAsia="Times New Roman"/>
+        </w:rPr>
+        <w:t>and look for a process with the command line you used in the previous step. Note the process id in the 2</w:t>
+      </w:r>
+      <w:r>
+        <w:rPr>
+          <w:rFonts w:eastAsia="Times New Roman"/>
+          <w:vertAlign w:val="superscript"/>
+        </w:rPr>
+        <w:t>nd</w:t>
+      </w:r>
+      <w:r>
+        <w:rPr>
+          <w:rFonts w:eastAsia="Times New Roman"/>
+        </w:rPr>
+        <w:t xml:space="preserve"> column for the next step.</w:t>
+      </w:r>
+    </w:p>
+    <w:p>
+      <w:pPr>
+        <w:pStyle w:val="ListParagraph"/>
+        <w:numPr>
+          <w:ilvl w:val="0"/>
+          <w:numId w:val="27"/>
+        </w:numPr>
+        <w:spacing w:after="0" w:line="240" w:lineRule="auto"/>
+        <w:contextualSpacing w:val="0"/>
+        <w:rPr>
+          <w:rFonts w:eastAsia="Times New Roman"/>
+        </w:rPr>
+      </w:pPr>
+      <w:r>
+        <w:rPr>
+          <w:rFonts w:eastAsia="Times New Roman"/>
+        </w:rPr>
+        <w:t xml:space="preserve">In case you want to stop </w:t>
+      </w:r>
+      <w:proofErr w:type="spellStart"/>
+      <w:r>
+        <w:rPr>
+          <w:rFonts w:eastAsia="Times New Roman"/>
+        </w:rPr>
+        <w:t>ptpd</w:t>
+      </w:r>
+      <w:proofErr w:type="spellEnd"/>
+      <w:r>
+        <w:rPr>
+          <w:rFonts w:eastAsia="Times New Roman"/>
+        </w:rPr>
+        <w:t xml:space="preserve"> (may be you want an updated conf file to be used), </w:t>
+      </w:r>
+      <w:r>
+        <w:rPr>
+          <w:rFonts w:eastAsia="Times New Roman"/>
+          <w:b/>
+          <w:bCs/>
+        </w:rPr>
+        <w:t xml:space="preserve">kill -9 &lt;PID from the </w:t>
+      </w:r>
+      <w:proofErr w:type="spellStart"/>
+      <w:r>
+        <w:rPr>
+          <w:rFonts w:eastAsia="Times New Roman"/>
+          <w:b/>
+          <w:bCs/>
+        </w:rPr>
+        <w:t>prev</w:t>
+      </w:r>
+      <w:proofErr w:type="spellEnd"/>
+      <w:r>
+        <w:rPr>
+          <w:rFonts w:eastAsia="Times New Roman"/>
+          <w:b/>
+          <w:bCs/>
+        </w:rPr>
+        <w:t xml:space="preserve"> step&gt;  </w:t>
+      </w:r>
+      <w:r>
+        <w:rPr>
+          <w:rFonts w:eastAsia="Times New Roman"/>
+        </w:rPr>
+        <w:t>(There may be a better way to do this, but this works).</w:t>
+      </w:r>
+    </w:p>
+    <w:p>
+      <w:pPr>
+        <w:pStyle w:val="ListParagraph"/>
+        <w:numPr>
+          <w:ilvl w:val="0"/>
+          <w:numId w:val="27"/>
+        </w:numPr>
+        <w:spacing w:after="0" w:line="240" w:lineRule="auto"/>
+        <w:contextualSpacing w:val="0"/>
+        <w:rPr>
+          <w:rFonts w:eastAsia="Times New Roman"/>
+        </w:rPr>
+      </w:pPr>
+      <w:r>
+        <w:rPr>
+          <w:rFonts w:eastAsia="Times New Roman"/>
+        </w:rPr>
+        <w:t>Verify that the Linux Firewall is not preventing traffic from communicating with the Windows client.</w:t>
+      </w:r>
+    </w:p>
+    <w:p/>
+    <w:p>
+      <w:r>
+        <w:t>Verifying ptpd2 is working:</w:t>
+      </w:r>
+    </w:p>
+    <w:p>
+      <w:pPr>
+        <w:pStyle w:val="ListParagraph"/>
+        <w:numPr>
+          <w:ilvl w:val="0"/>
+          <w:numId w:val="28"/>
+        </w:numPr>
+        <w:spacing w:after="0" w:line="240" w:lineRule="auto"/>
+        <w:contextualSpacing w:val="0"/>
+        <w:rPr>
+          <w:rFonts w:eastAsia="Times New Roman"/>
+        </w:rPr>
+      </w:pPr>
+      <w:r>
+        <w:rPr>
+          <w:rFonts w:eastAsia="Times New Roman"/>
+        </w:rPr>
+        <w:t xml:space="preserve">Run </w:t>
+      </w:r>
+      <w:proofErr w:type="spellStart"/>
+      <w:r>
+        <w:rPr>
+          <w:rFonts w:eastAsia="Times New Roman"/>
+        </w:rPr>
+        <w:t>wireshark</w:t>
+      </w:r>
+      <w:proofErr w:type="spellEnd"/>
+      <w:r>
+        <w:rPr>
+          <w:rFonts w:eastAsia="Times New Roman"/>
+        </w:rPr>
+        <w:t xml:space="preserve"> on a windows machine that is connected to the same network and examine </w:t>
+      </w:r>
+      <w:proofErr w:type="spellStart"/>
+      <w:r>
+        <w:rPr>
+          <w:rFonts w:eastAsia="Times New Roman"/>
+        </w:rPr>
+        <w:t>ptp</w:t>
+      </w:r>
+      <w:proofErr w:type="spellEnd"/>
+      <w:r>
+        <w:rPr>
+          <w:rFonts w:eastAsia="Times New Roman"/>
+        </w:rPr>
+        <w:t xml:space="preserve"> traffic</w:t>
+      </w:r>
+    </w:p>
+    <w:p>
+      <w:pPr>
+        <w:pStyle w:val="ListParagraph"/>
+        <w:numPr>
+          <w:ilvl w:val="0"/>
+          <w:numId w:val="28"/>
+        </w:numPr>
+        <w:spacing w:after="0" w:line="240" w:lineRule="auto"/>
+        <w:contextualSpacing w:val="0"/>
+        <w:rPr>
+          <w:rFonts w:eastAsia="Times New Roman"/>
+        </w:rPr>
+      </w:pPr>
+      <w:proofErr w:type="spellStart"/>
+      <w:r>
+        <w:rPr>
+          <w:rFonts w:eastAsia="Times New Roman"/>
+        </w:rPr>
+        <w:t>Ptpd</w:t>
+      </w:r>
+      <w:proofErr w:type="spellEnd"/>
+      <w:r>
+        <w:rPr>
+          <w:rFonts w:eastAsia="Times New Roman"/>
+        </w:rPr>
+        <w:t xml:space="preserve"> logs (ls /run/</w:t>
+      </w:r>
+      <w:proofErr w:type="spellStart"/>
+      <w:r>
+        <w:rPr>
+          <w:rFonts w:eastAsia="Times New Roman"/>
+        </w:rPr>
+        <w:t>ptp</w:t>
+      </w:r>
+      <w:proofErr w:type="spellEnd"/>
+      <w:r>
+        <w:rPr>
+          <w:rFonts w:eastAsia="Times New Roman"/>
+        </w:rPr>
+        <w:t>*)</w:t>
+      </w:r>
+    </w:p>
+    <w:p/>
+    <w:p>
+      <w:pPr>
+        <w:pStyle w:val="Heading2"/>
+      </w:pPr>
+      <w:bookmarkStart w:id="12" w:name="_Toc3974539"/>
+      <w:proofErr w:type="spellStart"/>
+      <w:r>
+        <w:t>LinuxPTP</w:t>
+      </w:r>
+      <w:proofErr w:type="spellEnd"/>
+      <w:r>
+        <w:t xml:space="preserve"> (ptp4l) Grandmaster</w:t>
+      </w:r>
+      <w:bookmarkEnd w:id="12"/>
+    </w:p>
+    <w:p>
+      <w:pPr>
+        <w:rPr>
+          <w:rFonts w:eastAsia="Times New Roman"/>
+          <w:color w:val="000000"/>
+          <w:sz w:val="20"/>
+          <w:szCs w:val="20"/>
+        </w:rPr>
+      </w:pPr>
+      <w:r>
+        <w:rPr>
+          <w:rFonts w:eastAsia="Times New Roman"/>
+          <w:color w:val="000000"/>
+          <w:sz w:val="20"/>
+          <w:szCs w:val="20"/>
+        </w:rPr>
+        <w:t>According to various documentation sources (</w:t>
+      </w:r>
+      <w:hyperlink r:id="rId28" w:history="1">
+        <w:r>
+          <w:rPr>
+            <w:rStyle w:val="Hyperlink"/>
+            <w:rFonts w:eastAsia="Times New Roman"/>
+            <w:sz w:val="20"/>
+            <w:szCs w:val="20"/>
+          </w:rPr>
+          <w:t>including here</w:t>
+        </w:r>
+      </w:hyperlink>
+      <w:r>
+        <w:rPr>
+          <w:rFonts w:eastAsia="Times New Roman"/>
+          <w:color w:val="000000"/>
+          <w:sz w:val="20"/>
+          <w:szCs w:val="20"/>
+        </w:rPr>
+        <w:t>)</w:t>
+      </w:r>
+    </w:p>
+    <w:p>
+      <w:pPr>
+        <w:rPr>
+          <w:rFonts w:eastAsia="Times New Roman"/>
+          <w:color w:val="000000"/>
+          <w:sz w:val="20"/>
+          <w:szCs w:val="20"/>
+        </w:rPr>
+      </w:pPr>
+      <w:r>
+        <w:rPr>
+          <w:rFonts w:eastAsia="Times New Roman"/>
+          <w:color w:val="000000"/>
+          <w:sz w:val="20"/>
+          <w:szCs w:val="20"/>
+        </w:rPr>
+        <w:t>“</w:t>
+      </w:r>
+      <w:r>
+        <w:rPr>
+          <w:rFonts w:ascii="Verdana" w:hAnsi="Verdana"/>
+          <w:color w:val="000000"/>
+          <w:sz w:val="18"/>
+          <w:szCs w:val="18"/>
+          <w:shd w:val="clear" w:color="auto" w:fill="F2F2F2"/>
+        </w:rPr>
+        <w:t>In software and legacy time stamping modes it announces Arbitrary timescale mode, which is effectively UTC here, in hardware time stamping mode it</w:t>
+      </w:r>
+      <w:r>
+        <w:rPr>
+          <w:rFonts w:ascii="Verdana" w:hAnsi="Verdana"/>
+          <w:color w:val="000000"/>
+          <w:sz w:val="18"/>
+          <w:szCs w:val="18"/>
+          <w:shd w:val="clear" w:color="auto" w:fill="F2F2F2"/>
+        </w:rPr>
+        <w:t xml:space="preserve"> </w:t>
+      </w:r>
+      <w:r>
+        <w:rPr>
+          <w:rFonts w:ascii="Verdana" w:hAnsi="Verdana"/>
+          <w:color w:val="000000"/>
+          <w:sz w:val="18"/>
+          <w:szCs w:val="18"/>
+          <w:shd w:val="clear" w:color="auto" w:fill="F2F2F2"/>
+        </w:rPr>
+        <w:t>announces use of PTP time scale.</w:t>
+      </w:r>
+      <w:r>
+        <w:rPr>
+          <w:rFonts w:ascii="Verdana" w:hAnsi="Verdana"/>
+          <w:color w:val="000000"/>
+          <w:sz w:val="18"/>
+          <w:szCs w:val="18"/>
+          <w:shd w:val="clear" w:color="auto" w:fill="F2F2F2"/>
+        </w:rPr>
+        <w:t>”</w:t>
+      </w:r>
+    </w:p>
+    <w:p>
+      <w:pPr>
+        <w:rPr>
+          <w:rFonts w:eastAsia="Times New Roman"/>
+          <w:color w:val="000000"/>
+          <w:sz w:val="20"/>
+          <w:szCs w:val="20"/>
+        </w:rPr>
+      </w:pPr>
+      <w:r>
+        <w:rPr>
+          <w:rFonts w:eastAsia="Times New Roman"/>
+          <w:color w:val="000000"/>
+          <w:sz w:val="20"/>
+          <w:szCs w:val="20"/>
+        </w:rPr>
+        <w:t>As previously noted, the Windows PTP Client requires the PTP_TIMESCALE flag to be non-zero.</w:t>
+      </w:r>
+    </w:p>
+    <w:p>
+      <w:pPr>
+        <w:pStyle w:val="Heading2"/>
+      </w:pPr>
+      <w:bookmarkStart w:id="13" w:name="_Toc3974540"/>
+      <w:r>
+        <w:t xml:space="preserve">Example Configurations with </w:t>
+      </w:r>
+      <w:proofErr w:type="spellStart"/>
+      <w:r>
+        <w:t>PTPd</w:t>
+      </w:r>
+      <w:bookmarkEnd w:id="13"/>
+      <w:proofErr w:type="spellEnd"/>
+    </w:p>
+    <w:p>
+      <w:r>
+        <w:t xml:space="preserve">Please refer to </w:t>
+      </w:r>
+      <w:hyperlink r:id="rId29" w:history="1">
+        <w:r>
+          <w:rPr>
+            <w:rStyle w:val="Hyperlink"/>
+          </w:rPr>
+          <w:t>this Microsoft SDN GitHub location</w:t>
+        </w:r>
+      </w:hyperlink>
+      <w:r>
+        <w:t xml:space="preserve"> for example configurations with </w:t>
+      </w:r>
+      <w:proofErr w:type="spellStart"/>
+      <w:r>
+        <w:t>PTPd</w:t>
+      </w:r>
+      <w:proofErr w:type="spellEnd"/>
+      <w:r>
+        <w:t>.</w:t>
+      </w:r>
     </w:p>
     <w:sectPr>
-      <w:headerReference w:type="even" r:id="rId25"/>
-      <w:headerReference w:type="default" r:id="rId26"/>
-      <w:footerReference w:type="even" r:id="rId27"/>
-      <w:footerReference w:type="default" r:id="rId28"/>
-      <w:headerReference w:type="first" r:id="rId29"/>
-      <w:footerReference w:type="first" r:id="rId30"/>
+      <w:headerReference w:type="even" r:id="rId30"/>
+      <w:headerReference w:type="default" r:id="rId31"/>
+      <w:footerReference w:type="even" r:id="rId32"/>
+      <w:footerReference w:type="default" r:id="rId33"/>
+      <w:headerReference w:type="first" r:id="rId34"/>
+      <w:footerReference w:type="first" r:id="rId35"/>
       <w:pgSz w:w="12240" w:h="15840"/>
       <w:pgMar w:top="1440" w:right="1440" w:bottom="1440" w:left="1440" w:header="720" w:footer="720" w:gutter="0"/>
       <w:cols w:space="720"/>
@@ -5252,6 +6459,92 @@
     </w:lvl>
   </w:abstractNum>
   <w:abstractNum w:abstractNumId="5" w15:restartNumberingAfterBreak="0">
+    <w:nsid w:val="11A356A7"/>
+    <w:multiLevelType w:val="hybridMultilevel"/>
+    <w:tmpl w:val="788E720E"/>
+    <w:lvl w:ilvl="0" w:tplc="0409000F">
+      <w:start w:val="1"/>
+      <w:numFmt w:val="decimal"/>
+      <w:lvlText w:val="%1."/>
+      <w:lvlJc w:val="left"/>
+      <w:pPr>
+        <w:ind w:left="720" w:hanging="360"/>
+      </w:pPr>
+    </w:lvl>
+    <w:lvl w:ilvl="1" w:tplc="04090019">
+      <w:start w:val="1"/>
+      <w:numFmt w:val="lowerLetter"/>
+      <w:lvlText w:val="%2."/>
+      <w:lvlJc w:val="left"/>
+      <w:pPr>
+        <w:ind w:left="1440" w:hanging="360"/>
+      </w:pPr>
+    </w:lvl>
+    <w:lvl w:ilvl="2" w:tplc="0409001B">
+      <w:start w:val="1"/>
+      <w:numFmt w:val="lowerRoman"/>
+      <w:lvlText w:val="%3."/>
+      <w:lvlJc w:val="right"/>
+      <w:pPr>
+        <w:ind w:left="2160" w:hanging="180"/>
+      </w:pPr>
+    </w:lvl>
+    <w:lvl w:ilvl="3" w:tplc="0409000F">
+      <w:start w:val="1"/>
+      <w:numFmt w:val="decimal"/>
+      <w:lvlText w:val="%4."/>
+      <w:lvlJc w:val="left"/>
+      <w:pPr>
+        <w:ind w:left="2880" w:hanging="360"/>
+      </w:pPr>
+    </w:lvl>
+    <w:lvl w:ilvl="4" w:tplc="04090019">
+      <w:start w:val="1"/>
+      <w:numFmt w:val="lowerLetter"/>
+      <w:lvlText w:val="%5."/>
+      <w:lvlJc w:val="left"/>
+      <w:pPr>
+        <w:ind w:left="3600" w:hanging="360"/>
+      </w:pPr>
+    </w:lvl>
+    <w:lvl w:ilvl="5" w:tplc="0409001B">
+      <w:start w:val="1"/>
+      <w:numFmt w:val="lowerRoman"/>
+      <w:lvlText w:val="%6."/>
+      <w:lvlJc w:val="right"/>
+      <w:pPr>
+        <w:ind w:left="4320" w:hanging="180"/>
+      </w:pPr>
+    </w:lvl>
+    <w:lvl w:ilvl="6" w:tplc="0409000F">
+      <w:start w:val="1"/>
+      <w:numFmt w:val="decimal"/>
+      <w:lvlText w:val="%7."/>
+      <w:lvlJc w:val="left"/>
+      <w:pPr>
+        <w:ind w:left="5040" w:hanging="360"/>
+      </w:pPr>
+    </w:lvl>
+    <w:lvl w:ilvl="7" w:tplc="04090019">
+      <w:start w:val="1"/>
+      <w:numFmt w:val="lowerLetter"/>
+      <w:lvlText w:val="%8."/>
+      <w:lvlJc w:val="left"/>
+      <w:pPr>
+        <w:ind w:left="5760" w:hanging="360"/>
+      </w:pPr>
+    </w:lvl>
+    <w:lvl w:ilvl="8" w:tplc="0409001B">
+      <w:start w:val="1"/>
+      <w:numFmt w:val="lowerRoman"/>
+      <w:lvlText w:val="%9."/>
+      <w:lvlJc w:val="right"/>
+      <w:pPr>
+        <w:ind w:left="6480" w:hanging="180"/>
+      </w:pPr>
+    </w:lvl>
+  </w:abstractNum>
+  <w:abstractNum w:abstractNumId="6" w15:restartNumberingAfterBreak="0">
     <w:nsid w:val="18397862"/>
     <w:multiLevelType w:val="hybridMultilevel"/>
     <w:tmpl w:val="2842D4B8"/>
@@ -5340,7 +6633,7 @@
       </w:pPr>
     </w:lvl>
   </w:abstractNum>
-  <w:abstractNum w:abstractNumId="6" w15:restartNumberingAfterBreak="0">
+  <w:abstractNum w:abstractNumId="7" w15:restartNumberingAfterBreak="0">
     <w:nsid w:val="1E1A127F"/>
     <w:multiLevelType w:val="hybridMultilevel"/>
     <w:tmpl w:val="3CE6B5CC"/>
@@ -5453,7 +6746,7 @@
       </w:rPr>
     </w:lvl>
   </w:abstractNum>
-  <w:abstractNum w:abstractNumId="7" w15:restartNumberingAfterBreak="0">
+  <w:abstractNum w:abstractNumId="8" w15:restartNumberingAfterBreak="0">
     <w:nsid w:val="1E4563E6"/>
     <w:multiLevelType w:val="hybridMultilevel"/>
     <w:tmpl w:val="DBAACD1C"/>
@@ -5565,7 +6858,7 @@
       </w:rPr>
     </w:lvl>
   </w:abstractNum>
-  <w:abstractNum w:abstractNumId="8" w15:restartNumberingAfterBreak="0">
+  <w:abstractNum w:abstractNumId="9" w15:restartNumberingAfterBreak="0">
     <w:nsid w:val="27FF0FA2"/>
     <w:multiLevelType w:val="hybridMultilevel"/>
     <w:tmpl w:val="23CE0B2E"/>
@@ -5678,7 +6971,7 @@
       </w:rPr>
     </w:lvl>
   </w:abstractNum>
-  <w:abstractNum w:abstractNumId="9" w15:restartNumberingAfterBreak="0">
+  <w:abstractNum w:abstractNumId="10" w15:restartNumberingAfterBreak="0">
     <w:nsid w:val="285A365A"/>
     <w:multiLevelType w:val="hybridMultilevel"/>
     <w:tmpl w:val="B0E4C8B8"/>
@@ -5767,7 +7060,7 @@
       </w:pPr>
     </w:lvl>
   </w:abstractNum>
-  <w:abstractNum w:abstractNumId="10" w15:restartNumberingAfterBreak="0">
+  <w:abstractNum w:abstractNumId="11" w15:restartNumberingAfterBreak="0">
     <w:nsid w:val="29084D5E"/>
     <w:multiLevelType w:val="hybridMultilevel"/>
     <w:tmpl w:val="2C2CDC6E"/>
@@ -5879,7 +7172,7 @@
       </w:rPr>
     </w:lvl>
   </w:abstractNum>
-  <w:abstractNum w:abstractNumId="11" w15:restartNumberingAfterBreak="0">
+  <w:abstractNum w:abstractNumId="12" w15:restartNumberingAfterBreak="0">
     <w:nsid w:val="2B7C7BE3"/>
     <w:multiLevelType w:val="hybridMultilevel"/>
     <w:tmpl w:val="3BBE39A8"/>
@@ -5992,7 +7285,7 @@
       </w:rPr>
     </w:lvl>
   </w:abstractNum>
-  <w:abstractNum w:abstractNumId="12" w15:restartNumberingAfterBreak="0">
+  <w:abstractNum w:abstractNumId="13" w15:restartNumberingAfterBreak="0">
     <w:nsid w:val="315543B1"/>
     <w:multiLevelType w:val="hybridMultilevel"/>
     <w:tmpl w:val="1BD4F12C"/>
@@ -6082,7 +7375,7 @@
       </w:pPr>
     </w:lvl>
   </w:abstractNum>
-  <w:abstractNum w:abstractNumId="13" w15:restartNumberingAfterBreak="0">
+  <w:abstractNum w:abstractNumId="14" w15:restartNumberingAfterBreak="0">
     <w:nsid w:val="42DC3987"/>
     <w:multiLevelType w:val="hybridMultilevel"/>
     <w:tmpl w:val="6CBCEB9C"/>
@@ -6168,7 +7461,7 @@
       </w:pPr>
     </w:lvl>
   </w:abstractNum>
-  <w:abstractNum w:abstractNumId="14" w15:restartNumberingAfterBreak="0">
+  <w:abstractNum w:abstractNumId="15" w15:restartNumberingAfterBreak="0">
     <w:nsid w:val="4BB0708D"/>
     <w:multiLevelType w:val="hybridMultilevel"/>
     <w:tmpl w:val="6CBCEB9C"/>
@@ -6254,7 +7547,7 @@
       </w:pPr>
     </w:lvl>
   </w:abstractNum>
-  <w:abstractNum w:abstractNumId="15" w15:restartNumberingAfterBreak="0">
+  <w:abstractNum w:abstractNumId="16" w15:restartNumberingAfterBreak="0">
     <w:nsid w:val="55F61335"/>
     <w:multiLevelType w:val="hybridMultilevel"/>
     <w:tmpl w:val="2D4E545E"/>
@@ -6367,7 +7660,96 @@
       </w:rPr>
     </w:lvl>
   </w:abstractNum>
-  <w:abstractNum w:abstractNumId="16" w15:restartNumberingAfterBreak="0">
+  <w:abstractNum w:abstractNumId="17" w15:restartNumberingAfterBreak="0">
+    <w:nsid w:val="5690298B"/>
+    <w:multiLevelType w:val="hybridMultilevel"/>
+    <w:tmpl w:val="B956C9CA"/>
+    <w:lvl w:ilvl="0" w:tplc="04090011">
+      <w:start w:val="1"/>
+      <w:numFmt w:val="decimal"/>
+      <w:lvlText w:val="%1)"/>
+      <w:lvlJc w:val="left"/>
+      <w:pPr>
+        <w:ind w:left="720" w:hanging="360"/>
+      </w:pPr>
+      <w:rPr>
+        <w:rFonts w:hint="default"/>
+      </w:rPr>
+    </w:lvl>
+    <w:lvl w:ilvl="1" w:tplc="04090019" w:tentative="1">
+      <w:start w:val="1"/>
+      <w:numFmt w:val="lowerLetter"/>
+      <w:lvlText w:val="%2."/>
+      <w:lvlJc w:val="left"/>
+      <w:pPr>
+        <w:ind w:left="1440" w:hanging="360"/>
+      </w:pPr>
+    </w:lvl>
+    <w:lvl w:ilvl="2" w:tplc="0409001B" w:tentative="1">
+      <w:start w:val="1"/>
+      <w:numFmt w:val="lowerRoman"/>
+      <w:lvlText w:val="%3."/>
+      <w:lvlJc w:val="right"/>
+      <w:pPr>
+        <w:ind w:left="2160" w:hanging="180"/>
+      </w:pPr>
+    </w:lvl>
+    <w:lvl w:ilvl="3" w:tplc="0409000F" w:tentative="1">
+      <w:start w:val="1"/>
+      <w:numFmt w:val="decimal"/>
+      <w:lvlText w:val="%4."/>
+      <w:lvlJc w:val="left"/>
+      <w:pPr>
+        <w:ind w:left="2880" w:hanging="360"/>
+      </w:pPr>
+    </w:lvl>
+    <w:lvl w:ilvl="4" w:tplc="04090019" w:tentative="1">
+      <w:start w:val="1"/>
+      <w:numFmt w:val="lowerLetter"/>
+      <w:lvlText w:val="%5."/>
+      <w:lvlJc w:val="left"/>
+      <w:pPr>
+        <w:ind w:left="3600" w:hanging="360"/>
+      </w:pPr>
+    </w:lvl>
+    <w:lvl w:ilvl="5" w:tplc="0409001B" w:tentative="1">
+      <w:start w:val="1"/>
+      <w:numFmt w:val="lowerRoman"/>
+      <w:lvlText w:val="%6."/>
+      <w:lvlJc w:val="right"/>
+      <w:pPr>
+        <w:ind w:left="4320" w:hanging="180"/>
+      </w:pPr>
+    </w:lvl>
+    <w:lvl w:ilvl="6" w:tplc="0409000F" w:tentative="1">
+      <w:start w:val="1"/>
+      <w:numFmt w:val="decimal"/>
+      <w:lvlText w:val="%7."/>
+      <w:lvlJc w:val="left"/>
+      <w:pPr>
+        <w:ind w:left="5040" w:hanging="360"/>
+      </w:pPr>
+    </w:lvl>
+    <w:lvl w:ilvl="7" w:tplc="04090019" w:tentative="1">
+      <w:start w:val="1"/>
+      <w:numFmt w:val="lowerLetter"/>
+      <w:lvlText w:val="%8."/>
+      <w:lvlJc w:val="left"/>
+      <w:pPr>
+        <w:ind w:left="5760" w:hanging="360"/>
+      </w:pPr>
+    </w:lvl>
+    <w:lvl w:ilvl="8" w:tplc="0409001B" w:tentative="1">
+      <w:start w:val="1"/>
+      <w:numFmt w:val="lowerRoman"/>
+      <w:lvlText w:val="%9."/>
+      <w:lvlJc w:val="right"/>
+      <w:pPr>
+        <w:ind w:left="6480" w:hanging="180"/>
+      </w:pPr>
+    </w:lvl>
+  </w:abstractNum>
+  <w:abstractNum w:abstractNumId="18" w15:restartNumberingAfterBreak="0">
     <w:nsid w:val="58A74713"/>
     <w:multiLevelType w:val="hybridMultilevel"/>
     <w:tmpl w:val="6CBCEB9C"/>
@@ -6453,7 +7835,7 @@
       </w:pPr>
     </w:lvl>
   </w:abstractNum>
-  <w:abstractNum w:abstractNumId="17" w15:restartNumberingAfterBreak="0">
+  <w:abstractNum w:abstractNumId="19" w15:restartNumberingAfterBreak="0">
     <w:nsid w:val="66D5500F"/>
     <w:multiLevelType w:val="hybridMultilevel"/>
     <w:tmpl w:val="B2C6CC32"/>
@@ -6542,7 +7924,7 @@
       </w:pPr>
     </w:lvl>
   </w:abstractNum>
-  <w:abstractNum w:abstractNumId="18" w15:restartNumberingAfterBreak="0">
+  <w:abstractNum w:abstractNumId="20" w15:restartNumberingAfterBreak="0">
     <w:nsid w:val="6BDE6284"/>
     <w:multiLevelType w:val="hybridMultilevel"/>
     <w:tmpl w:val="6CBCEB9C"/>
@@ -6628,7 +8010,7 @@
       </w:pPr>
     </w:lvl>
   </w:abstractNum>
-  <w:abstractNum w:abstractNumId="19" w15:restartNumberingAfterBreak="0">
+  <w:abstractNum w:abstractNumId="21" w15:restartNumberingAfterBreak="0">
     <w:nsid w:val="7213195C"/>
     <w:multiLevelType w:val="hybridMultilevel"/>
     <w:tmpl w:val="3764668A"/>
@@ -6717,7 +8099,7 @@
       </w:pPr>
     </w:lvl>
   </w:abstractNum>
-  <w:abstractNum w:abstractNumId="20" w15:restartNumberingAfterBreak="0">
+  <w:abstractNum w:abstractNumId="22" w15:restartNumberingAfterBreak="0">
     <w:nsid w:val="78F47F40"/>
     <w:multiLevelType w:val="hybridMultilevel"/>
     <w:tmpl w:val="1898DB34"/>
@@ -6830,7 +8212,7 @@
       </w:rPr>
     </w:lvl>
   </w:abstractNum>
-  <w:abstractNum w:abstractNumId="21" w15:restartNumberingAfterBreak="0">
+  <w:abstractNum w:abstractNumId="23" w15:restartNumberingAfterBreak="0">
     <w:nsid w:val="7B2511C2"/>
     <w:multiLevelType w:val="hybridMultilevel"/>
     <w:tmpl w:val="F8DEFE42"/>
@@ -6944,7 +8326,119 @@
       </w:rPr>
     </w:lvl>
   </w:abstractNum>
-  <w:abstractNum w:abstractNumId="22" w15:restartNumberingAfterBreak="0">
+  <w:abstractNum w:abstractNumId="24" w15:restartNumberingAfterBreak="0">
+    <w:nsid w:val="7CB4480E"/>
+    <w:multiLevelType w:val="hybridMultilevel"/>
+    <w:tmpl w:val="E92E3E02"/>
+    <w:lvl w:ilvl="0" w:tplc="E256B694">
+      <w:numFmt w:val="bullet"/>
+      <w:lvlText w:val="-"/>
+      <w:lvlJc w:val="left"/>
+      <w:pPr>
+        <w:ind w:left="465" w:hanging="360"/>
+      </w:pPr>
+      <w:rPr>
+        <w:rFonts w:ascii="Calibri" w:eastAsia="Calibri" w:hAnsi="Calibri" w:cs="Calibri" w:hint="default"/>
+      </w:rPr>
+    </w:lvl>
+    <w:lvl w:ilvl="1" w:tplc="04090003">
+      <w:start w:val="1"/>
+      <w:numFmt w:val="bullet"/>
+      <w:lvlText w:val="o"/>
+      <w:lvlJc w:val="left"/>
+      <w:pPr>
+        <w:ind w:left="1185" w:hanging="360"/>
+      </w:pPr>
+      <w:rPr>
+        <w:rFonts w:ascii="Courier New" w:hAnsi="Courier New" w:cs="Courier New" w:hint="default"/>
+      </w:rPr>
+    </w:lvl>
+    <w:lvl w:ilvl="2" w:tplc="04090005">
+      <w:start w:val="1"/>
+      <w:numFmt w:val="bullet"/>
+      <w:lvlText w:val=""/>
+      <w:lvlJc w:val="left"/>
+      <w:pPr>
+        <w:ind w:left="1905" w:hanging="360"/>
+      </w:pPr>
+      <w:rPr>
+        <w:rFonts w:ascii="Wingdings" w:hAnsi="Wingdings" w:hint="default"/>
+      </w:rPr>
+    </w:lvl>
+    <w:lvl w:ilvl="3" w:tplc="04090001">
+      <w:start w:val="1"/>
+      <w:numFmt w:val="bullet"/>
+      <w:lvlText w:val=""/>
+      <w:lvlJc w:val="left"/>
+      <w:pPr>
+        <w:ind w:left="2625" w:hanging="360"/>
+      </w:pPr>
+      <w:rPr>
+        <w:rFonts w:ascii="Symbol" w:hAnsi="Symbol" w:hint="default"/>
+      </w:rPr>
+    </w:lvl>
+    <w:lvl w:ilvl="4" w:tplc="04090003">
+      <w:start w:val="1"/>
+      <w:numFmt w:val="bullet"/>
+      <w:lvlText w:val="o"/>
+      <w:lvlJc w:val="left"/>
+      <w:pPr>
+        <w:ind w:left="3345" w:hanging="360"/>
+      </w:pPr>
+      <w:rPr>
+        <w:rFonts w:ascii="Courier New" w:hAnsi="Courier New" w:cs="Courier New" w:hint="default"/>
+      </w:rPr>
+    </w:lvl>
+    <w:lvl w:ilvl="5" w:tplc="04090005">
+      <w:start w:val="1"/>
+      <w:numFmt w:val="bullet"/>
+      <w:lvlText w:val=""/>
+      <w:lvlJc w:val="left"/>
+      <w:pPr>
+        <w:ind w:left="4065" w:hanging="360"/>
+      </w:pPr>
+      <w:rPr>
+        <w:rFonts w:ascii="Wingdings" w:hAnsi="Wingdings" w:hint="default"/>
+      </w:rPr>
+    </w:lvl>
+    <w:lvl w:ilvl="6" w:tplc="04090001">
+      <w:start w:val="1"/>
+      <w:numFmt w:val="bullet"/>
+      <w:lvlText w:val=""/>
+      <w:lvlJc w:val="left"/>
+      <w:pPr>
+        <w:ind w:left="4785" w:hanging="360"/>
+      </w:pPr>
+      <w:rPr>
+        <w:rFonts w:ascii="Symbol" w:hAnsi="Symbol" w:hint="default"/>
+      </w:rPr>
+    </w:lvl>
+    <w:lvl w:ilvl="7" w:tplc="04090003">
+      <w:start w:val="1"/>
+      <w:numFmt w:val="bullet"/>
+      <w:lvlText w:val="o"/>
+      <w:lvlJc w:val="left"/>
+      <w:pPr>
+        <w:ind w:left="5505" w:hanging="360"/>
+      </w:pPr>
+      <w:rPr>
+        <w:rFonts w:ascii="Courier New" w:hAnsi="Courier New" w:cs="Courier New" w:hint="default"/>
+      </w:rPr>
+    </w:lvl>
+    <w:lvl w:ilvl="8" w:tplc="04090005">
+      <w:start w:val="1"/>
+      <w:numFmt w:val="bullet"/>
+      <w:lvlText w:val=""/>
+      <w:lvlJc w:val="left"/>
+      <w:pPr>
+        <w:ind w:left="6225" w:hanging="360"/>
+      </w:pPr>
+      <w:rPr>
+        <w:rFonts w:ascii="Wingdings" w:hAnsi="Wingdings" w:hint="default"/>
+      </w:rPr>
+    </w:lvl>
+  </w:abstractNum>
+  <w:abstractNum w:abstractNumId="25" w15:restartNumberingAfterBreak="0">
     <w:nsid w:val="7CD71D22"/>
     <w:multiLevelType w:val="hybridMultilevel"/>
     <w:tmpl w:val="98A2EEE6"/>
@@ -7061,22 +8555,22 @@
     <w:abstractNumId w:val="3"/>
   </w:num>
   <w:num w:numId="2">
+    <w:abstractNumId w:val="22"/>
+  </w:num>
+  <w:num w:numId="3">
+    <w:abstractNumId w:val="23"/>
+  </w:num>
+  <w:num w:numId="4">
+    <w:abstractNumId w:val="8"/>
+  </w:num>
+  <w:num w:numId="5">
     <w:abstractNumId w:val="20"/>
   </w:num>
-  <w:num w:numId="3">
-    <w:abstractNumId w:val="21"/>
-  </w:num>
-  <w:num w:numId="4">
-    <w:abstractNumId w:val="7"/>
-  </w:num>
-  <w:num w:numId="5">
-    <w:abstractNumId w:val="18"/>
-  </w:num>
   <w:num w:numId="6">
-    <w:abstractNumId w:val="11"/>
+    <w:abstractNumId w:val="12"/>
   </w:num>
   <w:num w:numId="7">
-    <w:abstractNumId w:val="6"/>
+    <w:abstractNumId w:val="7"/>
   </w:num>
   <w:num w:numId="8">
     <w:abstractNumId w:val="4"/>
@@ -7088,49 +8582,94 @@
     <w:abstractNumId w:val="0"/>
   </w:num>
   <w:num w:numId="11">
-    <w:abstractNumId w:val="8"/>
+    <w:abstractNumId w:val="9"/>
   </w:num>
   <w:num w:numId="12">
     <w:abstractNumId w:val="1"/>
   </w:num>
   <w:num w:numId="13">
-    <w:abstractNumId w:val="22"/>
+    <w:abstractNumId w:val="25"/>
   </w:num>
   <w:num w:numId="14">
-    <w:abstractNumId w:val="15"/>
+    <w:abstractNumId w:val="16"/>
   </w:num>
   <w:num w:numId="15">
-    <w:abstractNumId w:val="19"/>
+    <w:abstractNumId w:val="21"/>
   </w:num>
   <w:num w:numId="16">
-    <w:abstractNumId w:val="12"/>
+    <w:abstractNumId w:val="13"/>
   </w:num>
   <w:num w:numId="17">
-    <w:abstractNumId w:val="10"/>
+    <w:abstractNumId w:val="11"/>
   </w:num>
   <w:num w:numId="18">
-    <w:abstractNumId w:val="21"/>
+    <w:abstractNumId w:val="23"/>
   </w:num>
   <w:num w:numId="19">
     <w:abstractNumId w:val="4"/>
   </w:num>
   <w:num w:numId="20">
-    <w:abstractNumId w:val="5"/>
+    <w:abstractNumId w:val="6"/>
   </w:num>
   <w:num w:numId="21">
-    <w:abstractNumId w:val="13"/>
+    <w:abstractNumId w:val="14"/>
   </w:num>
   <w:num w:numId="22">
-    <w:abstractNumId w:val="16"/>
+    <w:abstractNumId w:val="18"/>
   </w:num>
   <w:num w:numId="23">
-    <w:abstractNumId w:val="14"/>
+    <w:abstractNumId w:val="15"/>
   </w:num>
   <w:num w:numId="24">
+    <w:abstractNumId w:val="19"/>
+  </w:num>
+  <w:num w:numId="25">
+    <w:abstractNumId w:val="10"/>
+  </w:num>
+  <w:num w:numId="26">
     <w:abstractNumId w:val="17"/>
   </w:num>
-  <w:num w:numId="25">
-    <w:abstractNumId w:val="9"/>
+  <w:num w:numId="27">
+    <w:abstractNumId w:val="24"/>
+    <w:lvlOverride w:ilvl="0"/>
+    <w:lvlOverride w:ilvl="1"/>
+    <w:lvlOverride w:ilvl="2"/>
+    <w:lvlOverride w:ilvl="3"/>
+    <w:lvlOverride w:ilvl="4"/>
+    <w:lvlOverride w:ilvl="5"/>
+    <w:lvlOverride w:ilvl="6"/>
+    <w:lvlOverride w:ilvl="7"/>
+    <w:lvlOverride w:ilvl="8"/>
+  </w:num>
+  <w:num w:numId="28">
+    <w:abstractNumId w:val="5"/>
+    <w:lvlOverride w:ilvl="0">
+      <w:startOverride w:val="1"/>
+    </w:lvlOverride>
+    <w:lvlOverride w:ilvl="1">
+      <w:startOverride w:val="1"/>
+    </w:lvlOverride>
+    <w:lvlOverride w:ilvl="2">
+      <w:startOverride w:val="1"/>
+    </w:lvlOverride>
+    <w:lvlOverride w:ilvl="3">
+      <w:startOverride w:val="1"/>
+    </w:lvlOverride>
+    <w:lvlOverride w:ilvl="4">
+      <w:startOverride w:val="1"/>
+    </w:lvlOverride>
+    <w:lvlOverride w:ilvl="5">
+      <w:startOverride w:val="1"/>
+    </w:lvlOverride>
+    <w:lvlOverride w:ilvl="6">
+      <w:startOverride w:val="1"/>
+    </w:lvlOverride>
+    <w:lvlOverride w:ilvl="7">
+      <w:startOverride w:val="1"/>
+    </w:lvlOverride>
+    <w:lvlOverride w:ilvl="8">
+      <w:startOverride w:val="1"/>
+    </w:lvlOverride>
   </w:num>
 </w:numbering>
 </file>
@@ -7152,7 +8691,7 @@
       </w:pPr>
     </w:pPrDefault>
   </w:docDefaults>
-  <w:latentStyles w:defLockedState="0" w:defUIPriority="99" w:defSemiHidden="0" w:defUnhideWhenUsed="0" w:defQFormat="0" w:count="375">
+  <w:latentStyles w:defLockedState="0" w:defUIPriority="99" w:defSemiHidden="0" w:defUnhideWhenUsed="0" w:defQFormat="0" w:count="376">
     <w:lsdException w:name="Normal" w:uiPriority="0" w:qFormat="1"/>
     <w:lsdException w:name="heading 1" w:uiPriority="9" w:qFormat="1"/>
     <w:lsdException w:name="heading 2" w:semiHidden="1" w:uiPriority="9" w:unhideWhenUsed="1" w:qFormat="1"/>
@@ -7258,7 +8797,6 @@
     <w:lsdException w:name="HTML Sample" w:semiHidden="1" w:unhideWhenUsed="1"/>
     <w:lsdException w:name="HTML Typewriter" w:semiHidden="1" w:unhideWhenUsed="1"/>
     <w:lsdException w:name="HTML Variable" w:semiHidden="1" w:unhideWhenUsed="1"/>
-    <w:lsdException w:name="Normal Table" w:semiHidden="1" w:unhideWhenUsed="1"/>
     <w:lsdException w:name="annotation subject" w:semiHidden="1" w:unhideWhenUsed="1"/>
     <w:lsdException w:name="No List" w:semiHidden="1" w:unhideWhenUsed="1"/>
     <w:lsdException w:name="Outline List 1" w:semiHidden="1" w:unhideWhenUsed="1"/>
@@ -7305,10 +8843,8 @@
     <w:lsdException w:name="Table Subtle 2" w:semiHidden="1" w:unhideWhenUsed="1"/>
     <w:lsdException w:name="Table Web 1" w:semiHidden="1" w:unhideWhenUsed="1"/>
     <w:lsdException w:name="Table Web 2" w:semiHidden="1" w:unhideWhenUsed="1"/>
-    <w:lsdException w:name="Table Web 3" w:semiHidden="1" w:unhideWhenUsed="1"/>
     <w:lsdException w:name="Balloon Text" w:semiHidden="1" w:unhideWhenUsed="1"/>
     <w:lsdException w:name="Table Grid" w:uiPriority="39"/>
-    <w:lsdException w:name="Table Theme" w:semiHidden="1" w:unhideWhenUsed="1"/>
     <w:lsdException w:name="Placeholder Text" w:semiHidden="1"/>
     <w:lsdException w:name="No Spacing" w:uiPriority="1" w:qFormat="1"/>
     <w:lsdException w:name="Light Shading" w:uiPriority="60"/>
@@ -7528,6 +9064,7 @@
     <w:lsdException w:name="Smart Hyperlink" w:semiHidden="1" w:unhideWhenUsed="1"/>
     <w:lsdException w:name="Hashtag" w:semiHidden="1" w:unhideWhenUsed="1"/>
     <w:lsdException w:name="Unresolved Mention" w:semiHidden="1" w:unhideWhenUsed="1"/>
+    <w:lsdException w:name="Smart Link" w:semiHidden="1" w:unhideWhenUsed="1"/>
   </w:latentStyles>
   <w:style w:type="paragraph" w:default="1" w:styleId="Normal">
     <w:name w:val="Normal"/>
@@ -8690,6 +10227,15 @@
 </file>
 
 <file path=customXml/item1.xml><?xml version="1.0" encoding="utf-8"?>
+<?mso-contentType ?>
+<FormTemplates xmlns="http://schemas.microsoft.com/sharepoint/v3/contenttype/forms">
+  <Display>DocumentLibraryForm</Display>
+  <Edit>DocumentLibraryForm</Edit>
+  <New>DocumentLibraryForm</New>
+</FormTemplates>
+</file>
+
+<file path=customXml/item2.xml><?xml version="1.0" encoding="utf-8"?>
 <ct:contentTypeSchema xmlns:ct="http://schemas.microsoft.com/office/2006/metadata/contentType" xmlns:ma="http://schemas.microsoft.com/office/2006/metadata/properties/metaAttributes" ct:_="" ma:_="" ma:contentTypeName="Document" ma:contentTypeID="0x010100F523F0DE61C01647AADD57BC023588A4" ma:contentTypeVersion="6" ma:contentTypeDescription="Create a new document." ma:contentTypeScope="" ma:versionID="1cdb6d69fa1849d0d3fc6fcd5626dcb0">
   <xsd:schema xmlns:xsd="http://www.w3.org/2001/XMLSchema" xmlns:xs="http://www.w3.org/2001/XMLSchema" xmlns:p="http://schemas.microsoft.com/office/2006/metadata/properties" xmlns:ns2="670f2bc3-833b-4a76-b13f-f7d6db0b8f4d" xmlns:ns3="80b0474e-37b4-4751-81bc-12d5121181de" targetNamespace="http://schemas.microsoft.com/office/2006/metadata/properties" ma:root="true" ma:fieldsID="3838351ffbfdd9476129a9c295697aa3" ns2:_="" ns3:_="">
     <xsd:import namespace="670f2bc3-833b-4a76-b13f-f7d6db0b8f4d"/>
@@ -8866,15 +10412,6 @@
 </ct:contentTypeSchema>
 </file>
 
-<file path=customXml/item2.xml><?xml version="1.0" encoding="utf-8"?>
-<?mso-contentType ?>
-<FormTemplates xmlns="http://schemas.microsoft.com/sharepoint/v3/contenttype/forms">
-  <Display>DocumentLibraryForm</Display>
-  <Edit>DocumentLibraryForm</Edit>
-  <New>DocumentLibraryForm</New>
-</FormTemplates>
-</file>
-
 <file path=customXml/item3.xml><?xml version="1.0" encoding="utf-8"?>
 <p:properties xmlns:p="http://schemas.microsoft.com/office/2006/metadata/properties" xmlns:xsi="http://www.w3.org/2001/XMLSchema-instance" xmlns:pc="http://schemas.microsoft.com/office/infopath/2007/PartnerControls">
   <documentManagement/>
@@ -8886,6 +10423,14 @@
 </file>
 
 <file path=customXml/itemProps1.xml><?xml version="1.0" encoding="utf-8"?>
+<ds:datastoreItem xmlns:ds="http://schemas.openxmlformats.org/officeDocument/2006/customXml" ds:itemID="{ABD5D9F6-8FC8-493E-96FA-E267A94F488F}">
+  <ds:schemaRefs>
+    <ds:schemaRef ds:uri="http://schemas.microsoft.com/sharepoint/v3/contenttype/forms"/>
+  </ds:schemaRefs>
+</ds:datastoreItem>
+</file>
+
+<file path=customXml/itemProps2.xml><?xml version="1.0" encoding="utf-8"?>
 <ds:datastoreItem xmlns:ds="http://schemas.openxmlformats.org/officeDocument/2006/customXml" ds:itemID="{43952FC4-8898-44A6-B6B7-A8B562C725D2}">
   <ds:schemaRefs>
     <ds:schemaRef ds:uri="http://schemas.microsoft.com/office/2006/metadata/contentType"/>
@@ -8904,14 +10449,6 @@
 </ds:datastoreItem>
 </file>
 
-<file path=customXml/itemProps2.xml><?xml version="1.0" encoding="utf-8"?>
-<ds:datastoreItem xmlns:ds="http://schemas.openxmlformats.org/officeDocument/2006/customXml" ds:itemID="{ABD5D9F6-8FC8-493E-96FA-E267A94F488F}">
-  <ds:schemaRefs>
-    <ds:schemaRef ds:uri="http://schemas.microsoft.com/sharepoint/v3/contenttype/forms"/>
-  </ds:schemaRefs>
-</ds:datastoreItem>
-</file>
-
 <file path=customXml/itemProps3.xml><?xml version="1.0" encoding="utf-8"?>
 <ds:datastoreItem xmlns:ds="http://schemas.openxmlformats.org/officeDocument/2006/customXml" ds:itemID="{C8716915-558E-4770-9BF4-10378A3FF3AC}">
   <ds:schemaRefs>
@@ -8922,7 +10459,7 @@
 </file>
 
 <file path=customXml/itemProps4.xml><?xml version="1.0" encoding="utf-8"?>
-<ds:datastoreItem xmlns:ds="http://schemas.openxmlformats.org/officeDocument/2006/customXml" ds:itemID="{B2DFBA4A-D386-4433-B297-893A1DDFC2FE}">
+<ds:datastoreItem xmlns:ds="http://schemas.openxmlformats.org/officeDocument/2006/customXml" ds:itemID="{7DFCC5C5-DF90-428D-A536-6D2EA77A100E}">
   <ds:schemaRefs>
     <ds:schemaRef ds:uri="http://schemas.openxmlformats.org/officeDocument/2006/bibliography"/>
   </ds:schemaRefs>

</xml_diff>